<commit_message>
different version but not perfect one
</commit_message>
<xml_diff>
--- a/Docs/report.docx
+++ b/Docs/report.docx
@@ -1197,7 +1197,7 @@
           <w:szCs w:val="28"/>
           <w:u w:val="single"/>
         </w:rPr>
-        <w:t xml:space="preserve">Speedup </w:t>
+        <w:t>Time</w:t>
       </w:r>
       <w:r>
         <w:rPr>
@@ -1206,7 +1206,7 @@
           <w:szCs w:val="28"/>
           <w:u w:val="single"/>
         </w:rPr>
-        <w:t>Graph</w:t>
+        <w:t xml:space="preserve"> </w:t>
       </w:r>
       <w:r>
         <w:rPr>
@@ -1215,7 +1215,7 @@
           <w:szCs w:val="28"/>
           <w:u w:val="single"/>
         </w:rPr>
-        <w:t xml:space="preserve"> and Description</w:t>
+        <w:t>Graph</w:t>
       </w:r>
       <w:r>
         <w:rPr>
@@ -1224,6 +1224,15 @@
           <w:szCs w:val="28"/>
           <w:u w:val="single"/>
         </w:rPr>
+        <w:t xml:space="preserve"> and Description</w:t>
+      </w:r>
+      <w:r>
+        <w:rPr>
+          <w:rFonts w:ascii="Times New Roman" w:hAnsi="Times New Roman" w:cs="Times New Roman"/>
+          <w:sz w:val="28"/>
+          <w:szCs w:val="28"/>
+          <w:u w:val="single"/>
+        </w:rPr>
         <w:t xml:space="preserve">: </w:t>
       </w:r>
     </w:p>
@@ -1244,7 +1253,7 @@
           <w:szCs w:val="28"/>
         </w:rPr>
         <w:drawing>
-          <wp:inline distT="0" distB="0" distL="0" distR="0" wp14:anchorId="6CF86945" wp14:editId="20CD27AB">
+          <wp:inline distT="0" distB="0" distL="0" distR="0" wp14:anchorId="6CF86945" wp14:editId="21C91115">
             <wp:extent cx="5926347" cy="3139440"/>
             <wp:effectExtent l="0" t="0" r="17780" b="3810"/>
             <wp:docPr id="1" name="Chart 1"/>
@@ -1287,19 +1296,7 @@
         <w:rPr>
           <w:rFonts w:ascii="Times New Roman" w:hAnsi="Times New Roman" w:cs="Times New Roman"/>
         </w:rPr>
-        <w:t xml:space="preserve">Mandelbrot </w:t>
-      </w:r>
-      <w:r>
-        <w:rPr>
-          <w:rFonts w:ascii="Times New Roman" w:hAnsi="Times New Roman" w:cs="Times New Roman"/>
-        </w:rPr>
-        <w:t>speed up curve</w:t>
-      </w:r>
-      <w:r>
-        <w:rPr>
-          <w:rFonts w:ascii="Times New Roman" w:hAnsi="Times New Roman" w:cs="Times New Roman"/>
-        </w:rPr>
-        <w:t xml:space="preserve"> for different versions of code</w:t>
+        <w:t>Time for sequential code and OpenCL execution</w:t>
       </w:r>
       <w:r>
         <w:rPr>
@@ -1317,76 +1314,6 @@
           <w:szCs w:val="24"/>
         </w:rPr>
       </w:pPr>
-    </w:p>
-    <w:p>
-      <w:pPr>
-        <w:jc w:val="both"/>
-        <w:rPr>
-          <w:rFonts w:ascii="Times New Roman" w:hAnsi="Times New Roman" w:cs="Times New Roman"/>
-          <w:sz w:val="24"/>
-          <w:szCs w:val="24"/>
-        </w:rPr>
-      </w:pPr>
-    </w:p>
-    <w:p>
-      <w:pPr>
-        <w:jc w:val="center"/>
-        <w:rPr>
-          <w:rFonts w:ascii="Times New Roman" w:hAnsi="Times New Roman" w:cs="Times New Roman"/>
-          <w:sz w:val="24"/>
-          <w:szCs w:val="24"/>
-        </w:rPr>
-      </w:pPr>
-    </w:p>
-    <w:p>
-      <w:pPr>
-        <w:jc w:val="center"/>
-        <w:rPr>
-          <w:rFonts w:ascii="Times New Roman" w:hAnsi="Times New Roman" w:cs="Times New Roman"/>
-        </w:rPr>
-      </w:pPr>
-      <w:r>
-        <w:rPr>
-          <w:rFonts w:ascii="Times New Roman" w:hAnsi="Times New Roman" w:cs="Times New Roman"/>
-        </w:rPr>
-        <w:t>Fig-</w:t>
-      </w:r>
-      <w:r>
-        <w:rPr>
-          <w:rFonts w:ascii="Times New Roman" w:hAnsi="Times New Roman" w:cs="Times New Roman"/>
-        </w:rPr>
-        <w:t>2</w:t>
-      </w:r>
-      <w:r>
-        <w:rPr>
-          <w:rFonts w:ascii="Times New Roman" w:hAnsi="Times New Roman" w:cs="Times New Roman"/>
-        </w:rPr>
-        <w:t xml:space="preserve">: </w:t>
-      </w:r>
-      <w:r>
-        <w:rPr>
-          <w:rFonts w:ascii="Times New Roman" w:hAnsi="Times New Roman" w:cs="Times New Roman"/>
-        </w:rPr>
-        <w:t xml:space="preserve">Convolution </w:t>
-      </w:r>
-      <w:r>
-        <w:rPr>
-          <w:rFonts w:ascii="Times New Roman" w:hAnsi="Times New Roman" w:cs="Times New Roman"/>
-        </w:rPr>
-        <w:t>speed up curve</w:t>
-      </w:r>
-      <w:r>
-        <w:rPr>
-          <w:rFonts w:ascii="Times New Roman" w:hAnsi="Times New Roman" w:cs="Times New Roman"/>
-        </w:rPr>
-        <w:t xml:space="preserve"> for different versions of code</w:t>
-      </w:r>
-      <w:r>
-        <w:rPr>
-          <w:rFonts w:ascii="Times New Roman" w:hAnsi="Times New Roman" w:cs="Times New Roman"/>
-        </w:rPr>
-        <w:t>.</w:t>
-      </w:r>
     </w:p>
     <w:p>
       <w:pPr>
@@ -1445,318 +1372,324 @@
         <w:rPr>
           <w:rFonts w:ascii="Times New Roman" w:hAnsi="Times New Roman" w:cs="Times New Roman"/>
         </w:rPr>
+        <w:t>Three</w:t>
+      </w:r>
+      <w:r>
+        <w:rPr>
+          <w:rFonts w:ascii="Times New Roman" w:hAnsi="Times New Roman" w:cs="Times New Roman"/>
+        </w:rPr>
+        <w:t xml:space="preserve"> different version were tried to parallelize the code. First version was only using </w:t>
+      </w:r>
+      <w:r>
+        <w:rPr>
+          <w:rFonts w:ascii="Times New Roman" w:hAnsi="Times New Roman" w:cs="Times New Roman"/>
+        </w:rPr>
+        <w:t>‘</w:t>
+      </w:r>
+      <w:proofErr w:type="spellStart"/>
+      <w:r>
+        <w:rPr>
+          <w:rFonts w:ascii="Times New Roman" w:hAnsi="Times New Roman" w:cs="Times New Roman"/>
+        </w:rPr>
+        <w:t>omp</w:t>
+      </w:r>
+      <w:proofErr w:type="spellEnd"/>
+      <w:r>
+        <w:rPr>
+          <w:rFonts w:ascii="Times New Roman" w:hAnsi="Times New Roman" w:cs="Times New Roman"/>
+        </w:rPr>
+        <w:t xml:space="preserve"> task</w:t>
+      </w:r>
+      <w:r>
+        <w:rPr>
+          <w:rFonts w:ascii="Times New Roman" w:hAnsi="Times New Roman" w:cs="Times New Roman"/>
+        </w:rPr>
+        <w:t>’</w:t>
+      </w:r>
+      <w:r>
+        <w:rPr>
+          <w:rFonts w:ascii="Times New Roman" w:hAnsi="Times New Roman" w:cs="Times New Roman"/>
+        </w:rPr>
+        <w:t xml:space="preserve"> and </w:t>
+      </w:r>
+      <w:r>
+        <w:rPr>
+          <w:rFonts w:ascii="Times New Roman" w:hAnsi="Times New Roman" w:cs="Times New Roman"/>
+        </w:rPr>
+        <w:t>second version was ‘</w:t>
+      </w:r>
+      <w:proofErr w:type="spellStart"/>
+      <w:r>
+        <w:rPr>
+          <w:rFonts w:ascii="Times New Roman" w:hAnsi="Times New Roman" w:cs="Times New Roman"/>
+        </w:rPr>
+        <w:t>omp</w:t>
+      </w:r>
+      <w:proofErr w:type="spellEnd"/>
+      <w:r>
+        <w:rPr>
+          <w:rFonts w:ascii="Times New Roman" w:hAnsi="Times New Roman" w:cs="Times New Roman"/>
+        </w:rPr>
+        <w:t xml:space="preserve"> </w:t>
+      </w:r>
+      <w:proofErr w:type="spellStart"/>
+      <w:r>
+        <w:rPr>
+          <w:rFonts w:ascii="Times New Roman" w:hAnsi="Times New Roman" w:cs="Times New Roman"/>
+        </w:rPr>
+        <w:t>taskloop</w:t>
+      </w:r>
+      <w:proofErr w:type="spellEnd"/>
+      <w:r>
+        <w:rPr>
+          <w:rFonts w:ascii="Times New Roman" w:hAnsi="Times New Roman" w:cs="Times New Roman"/>
+        </w:rPr>
+        <w:t xml:space="preserve">’ and </w:t>
+      </w:r>
+      <w:r>
+        <w:rPr>
+          <w:rFonts w:ascii="Times New Roman" w:hAnsi="Times New Roman" w:cs="Times New Roman"/>
+        </w:rPr>
+        <w:t xml:space="preserve">another version </w:t>
+      </w:r>
+      <w:r>
+        <w:rPr>
+          <w:rFonts w:ascii="Times New Roman" w:hAnsi="Times New Roman" w:cs="Times New Roman"/>
+        </w:rPr>
+        <w:t>was</w:t>
+      </w:r>
+      <w:r>
+        <w:rPr>
+          <w:rFonts w:ascii="Times New Roman" w:hAnsi="Times New Roman" w:cs="Times New Roman"/>
+        </w:rPr>
+        <w:t xml:space="preserve"> </w:t>
+      </w:r>
+      <w:r>
+        <w:rPr>
+          <w:rFonts w:ascii="Times New Roman" w:hAnsi="Times New Roman" w:cs="Times New Roman"/>
+        </w:rPr>
+        <w:t>‘</w:t>
+      </w:r>
+      <w:proofErr w:type="spellStart"/>
+      <w:r>
+        <w:rPr>
+          <w:rFonts w:ascii="Times New Roman" w:hAnsi="Times New Roman" w:cs="Times New Roman"/>
+        </w:rPr>
+        <w:t>omp</w:t>
+      </w:r>
+      <w:proofErr w:type="spellEnd"/>
+      <w:r>
+        <w:rPr>
+          <w:rFonts w:ascii="Times New Roman" w:hAnsi="Times New Roman" w:cs="Times New Roman"/>
+        </w:rPr>
+        <w:t xml:space="preserve"> </w:t>
+      </w:r>
+      <w:r>
+        <w:rPr>
+          <w:rFonts w:ascii="Times New Roman" w:hAnsi="Times New Roman" w:cs="Times New Roman"/>
+        </w:rPr>
+        <w:t>parallel for</w:t>
+      </w:r>
+      <w:r>
+        <w:rPr>
+          <w:rFonts w:ascii="Times New Roman" w:hAnsi="Times New Roman" w:cs="Times New Roman"/>
+        </w:rPr>
+        <w:t>’</w:t>
+      </w:r>
+      <w:r>
+        <w:rPr>
+          <w:rFonts w:ascii="Times New Roman" w:hAnsi="Times New Roman" w:cs="Times New Roman"/>
+        </w:rPr>
+        <w:t xml:space="preserve">. </w:t>
+      </w:r>
+      <w:r>
+        <w:rPr>
+          <w:rFonts w:ascii="Times New Roman" w:hAnsi="Times New Roman" w:cs="Times New Roman"/>
+        </w:rPr>
+        <w:t xml:space="preserve">All </w:t>
+      </w:r>
+      <w:r>
+        <w:rPr>
+          <w:rFonts w:ascii="Times New Roman" w:hAnsi="Times New Roman" w:cs="Times New Roman"/>
+        </w:rPr>
+        <w:t>version of code compiled and run in the ALMA</w:t>
+      </w:r>
+      <w:r>
+        <w:rPr>
+          <w:rFonts w:ascii="Times New Roman" w:hAnsi="Times New Roman" w:cs="Times New Roman"/>
+        </w:rPr>
+        <w:t xml:space="preserve"> multiple times and the result were almost same</w:t>
+      </w:r>
+      <w:r>
+        <w:rPr>
+          <w:rFonts w:ascii="Times New Roman" w:hAnsi="Times New Roman" w:cs="Times New Roman"/>
+        </w:rPr>
+        <w:t xml:space="preserve"> for each time run</w:t>
+      </w:r>
+      <w:r>
+        <w:rPr>
+          <w:rFonts w:ascii="Times New Roman" w:hAnsi="Times New Roman" w:cs="Times New Roman"/>
+        </w:rPr>
+        <w:t xml:space="preserve">. The </w:t>
+      </w:r>
+      <w:r>
+        <w:rPr>
+          <w:rFonts w:ascii="Times New Roman" w:hAnsi="Times New Roman" w:cs="Times New Roman"/>
+        </w:rPr>
+        <w:t xml:space="preserve">calculated speed up data for different version </w:t>
+      </w:r>
+      <w:r>
+        <w:rPr>
+          <w:rFonts w:ascii="Times New Roman" w:hAnsi="Times New Roman" w:cs="Times New Roman"/>
+        </w:rPr>
+        <w:t>of</w:t>
+      </w:r>
+      <w:r>
+        <w:rPr>
+          <w:rFonts w:ascii="Times New Roman" w:hAnsi="Times New Roman" w:cs="Times New Roman"/>
+        </w:rPr>
+        <w:t xml:space="preserve"> </w:t>
+      </w:r>
+      <w:r>
+        <w:rPr>
+          <w:rFonts w:ascii="Times New Roman" w:hAnsi="Times New Roman" w:cs="Times New Roman"/>
+        </w:rPr>
+        <w:t>Mandelbrot part</w:t>
+      </w:r>
+      <w:r>
+        <w:rPr>
+          <w:rFonts w:ascii="Times New Roman" w:hAnsi="Times New Roman" w:cs="Times New Roman"/>
+        </w:rPr>
+        <w:t xml:space="preserve"> </w:t>
+      </w:r>
+      <w:r>
+        <w:rPr>
+          <w:rFonts w:ascii="Times New Roman" w:hAnsi="Times New Roman" w:cs="Times New Roman"/>
+        </w:rPr>
+        <w:t xml:space="preserve">shown </w:t>
+      </w:r>
+      <w:r>
+        <w:rPr>
+          <w:rFonts w:ascii="Times New Roman" w:hAnsi="Times New Roman" w:cs="Times New Roman"/>
+        </w:rPr>
+        <w:t>in Fig-1</w:t>
+      </w:r>
+      <w:r>
+        <w:rPr>
+          <w:rFonts w:ascii="Times New Roman" w:hAnsi="Times New Roman" w:cs="Times New Roman"/>
+        </w:rPr>
+        <w:t xml:space="preserve"> </w:t>
+      </w:r>
+      <w:r>
+        <w:rPr>
+          <w:rFonts w:ascii="Times New Roman" w:hAnsi="Times New Roman" w:cs="Times New Roman"/>
+        </w:rPr>
+        <w:t xml:space="preserve">and </w:t>
+      </w:r>
+      <w:r>
+        <w:rPr>
+          <w:rFonts w:ascii="Times New Roman" w:hAnsi="Times New Roman" w:cs="Times New Roman"/>
+        </w:rPr>
+        <w:t>convolution part</w:t>
+      </w:r>
+      <w:r>
+        <w:rPr>
+          <w:rFonts w:ascii="Times New Roman" w:hAnsi="Times New Roman" w:cs="Times New Roman"/>
+        </w:rPr>
+        <w:t xml:space="preserve"> shown </w:t>
+      </w:r>
+      <w:r>
+        <w:rPr>
+          <w:rFonts w:ascii="Times New Roman" w:hAnsi="Times New Roman" w:cs="Times New Roman"/>
+        </w:rPr>
+        <w:t>in</w:t>
+      </w:r>
+      <w:r>
+        <w:rPr>
+          <w:rFonts w:ascii="Times New Roman" w:hAnsi="Times New Roman" w:cs="Times New Roman"/>
+        </w:rPr>
+        <w:t xml:space="preserve"> Fig-2. Both figures show the comparison between </w:t>
+      </w:r>
+      <w:r>
+        <w:rPr>
+          <w:rFonts w:ascii="Times New Roman" w:hAnsi="Times New Roman" w:cs="Times New Roman"/>
+        </w:rPr>
+        <w:t>‘</w:t>
+      </w:r>
+      <w:proofErr w:type="spellStart"/>
+      <w:r>
+        <w:rPr>
+          <w:rFonts w:ascii="Times New Roman" w:hAnsi="Times New Roman" w:cs="Times New Roman"/>
+        </w:rPr>
+        <w:t>omp</w:t>
+      </w:r>
+      <w:proofErr w:type="spellEnd"/>
+      <w:r>
+        <w:rPr>
+          <w:rFonts w:ascii="Times New Roman" w:hAnsi="Times New Roman" w:cs="Times New Roman"/>
+        </w:rPr>
+        <w:t xml:space="preserve"> task’, ‘</w:t>
+      </w:r>
+      <w:proofErr w:type="spellStart"/>
+      <w:r>
+        <w:rPr>
+          <w:rFonts w:ascii="Times New Roman" w:hAnsi="Times New Roman" w:cs="Times New Roman"/>
+        </w:rPr>
+        <w:t>omp</w:t>
+      </w:r>
+      <w:proofErr w:type="spellEnd"/>
+      <w:r>
+        <w:rPr>
+          <w:rFonts w:ascii="Times New Roman" w:hAnsi="Times New Roman" w:cs="Times New Roman"/>
+        </w:rPr>
+        <w:t xml:space="preserve"> </w:t>
+      </w:r>
+      <w:proofErr w:type="spellStart"/>
+      <w:r>
+        <w:rPr>
+          <w:rFonts w:ascii="Times New Roman" w:hAnsi="Times New Roman" w:cs="Times New Roman"/>
+        </w:rPr>
+        <w:t>taskloop</w:t>
+      </w:r>
+      <w:proofErr w:type="spellEnd"/>
+      <w:r>
+        <w:rPr>
+          <w:rFonts w:ascii="Times New Roman" w:hAnsi="Times New Roman" w:cs="Times New Roman"/>
+        </w:rPr>
+        <w:t xml:space="preserve">’ and </w:t>
+      </w:r>
+      <w:r>
+        <w:rPr>
+          <w:rFonts w:ascii="Times New Roman" w:hAnsi="Times New Roman" w:cs="Times New Roman"/>
+        </w:rPr>
+        <w:t>‘</w:t>
+      </w:r>
+      <w:proofErr w:type="spellStart"/>
+      <w:r>
+        <w:rPr>
+          <w:rFonts w:ascii="Times New Roman" w:hAnsi="Times New Roman" w:cs="Times New Roman"/>
+        </w:rPr>
+        <w:t>omp</w:t>
+      </w:r>
+      <w:proofErr w:type="spellEnd"/>
+      <w:r>
+        <w:rPr>
+          <w:rFonts w:ascii="Times New Roman" w:hAnsi="Times New Roman" w:cs="Times New Roman"/>
+        </w:rPr>
+        <w:t xml:space="preserve"> </w:t>
+      </w:r>
+      <w:r>
+        <w:rPr>
+          <w:rFonts w:ascii="Times New Roman" w:hAnsi="Times New Roman" w:cs="Times New Roman"/>
+        </w:rPr>
+        <w:t xml:space="preserve">parallel </w:t>
+      </w:r>
+      <w:r>
+        <w:rPr>
+          <w:rFonts w:ascii="Times New Roman" w:hAnsi="Times New Roman" w:cs="Times New Roman"/>
+        </w:rPr>
         <w:lastRenderedPageBreak/>
-        <w:t>Three</w:t>
-      </w:r>
-      <w:r>
-        <w:rPr>
-          <w:rFonts w:ascii="Times New Roman" w:hAnsi="Times New Roman" w:cs="Times New Roman"/>
-        </w:rPr>
-        <w:t xml:space="preserve"> different version were tried to parallelize the code. First version was only using </w:t>
-      </w:r>
-      <w:r>
-        <w:rPr>
-          <w:rFonts w:ascii="Times New Roman" w:hAnsi="Times New Roman" w:cs="Times New Roman"/>
-        </w:rPr>
-        <w:t>‘</w:t>
-      </w:r>
-      <w:proofErr w:type="spellStart"/>
-      <w:r>
-        <w:rPr>
-          <w:rFonts w:ascii="Times New Roman" w:hAnsi="Times New Roman" w:cs="Times New Roman"/>
-        </w:rPr>
-        <w:t>omp</w:t>
-      </w:r>
-      <w:proofErr w:type="spellEnd"/>
-      <w:r>
-        <w:rPr>
-          <w:rFonts w:ascii="Times New Roman" w:hAnsi="Times New Roman" w:cs="Times New Roman"/>
-        </w:rPr>
-        <w:t xml:space="preserve"> task</w:t>
-      </w:r>
-      <w:r>
-        <w:rPr>
-          <w:rFonts w:ascii="Times New Roman" w:hAnsi="Times New Roman" w:cs="Times New Roman"/>
-        </w:rPr>
-        <w:t>’</w:t>
-      </w:r>
-      <w:r>
-        <w:rPr>
-          <w:rFonts w:ascii="Times New Roman" w:hAnsi="Times New Roman" w:cs="Times New Roman"/>
-        </w:rPr>
-        <w:t xml:space="preserve"> and </w:t>
-      </w:r>
-      <w:r>
-        <w:rPr>
-          <w:rFonts w:ascii="Times New Roman" w:hAnsi="Times New Roman" w:cs="Times New Roman"/>
-        </w:rPr>
-        <w:t>second version was ‘</w:t>
-      </w:r>
-      <w:proofErr w:type="spellStart"/>
-      <w:r>
-        <w:rPr>
-          <w:rFonts w:ascii="Times New Roman" w:hAnsi="Times New Roman" w:cs="Times New Roman"/>
-        </w:rPr>
-        <w:t>omp</w:t>
-      </w:r>
-      <w:proofErr w:type="spellEnd"/>
-      <w:r>
-        <w:rPr>
-          <w:rFonts w:ascii="Times New Roman" w:hAnsi="Times New Roman" w:cs="Times New Roman"/>
-        </w:rPr>
-        <w:t xml:space="preserve"> </w:t>
-      </w:r>
-      <w:proofErr w:type="spellStart"/>
-      <w:r>
-        <w:rPr>
-          <w:rFonts w:ascii="Times New Roman" w:hAnsi="Times New Roman" w:cs="Times New Roman"/>
-        </w:rPr>
-        <w:t>taskloop</w:t>
-      </w:r>
-      <w:proofErr w:type="spellEnd"/>
-      <w:r>
-        <w:rPr>
-          <w:rFonts w:ascii="Times New Roman" w:hAnsi="Times New Roman" w:cs="Times New Roman"/>
-        </w:rPr>
-        <w:t xml:space="preserve">’ and </w:t>
-      </w:r>
-      <w:r>
-        <w:rPr>
-          <w:rFonts w:ascii="Times New Roman" w:hAnsi="Times New Roman" w:cs="Times New Roman"/>
-        </w:rPr>
-        <w:t xml:space="preserve">another version </w:t>
-      </w:r>
-      <w:r>
-        <w:rPr>
-          <w:rFonts w:ascii="Times New Roman" w:hAnsi="Times New Roman" w:cs="Times New Roman"/>
-        </w:rPr>
-        <w:t>was</w:t>
-      </w:r>
-      <w:r>
-        <w:rPr>
-          <w:rFonts w:ascii="Times New Roman" w:hAnsi="Times New Roman" w:cs="Times New Roman"/>
-        </w:rPr>
-        <w:t xml:space="preserve"> </w:t>
-      </w:r>
-      <w:r>
-        <w:rPr>
-          <w:rFonts w:ascii="Times New Roman" w:hAnsi="Times New Roman" w:cs="Times New Roman"/>
-        </w:rPr>
-        <w:t>‘</w:t>
-      </w:r>
-      <w:proofErr w:type="spellStart"/>
-      <w:r>
-        <w:rPr>
-          <w:rFonts w:ascii="Times New Roman" w:hAnsi="Times New Roman" w:cs="Times New Roman"/>
-        </w:rPr>
-        <w:t>omp</w:t>
-      </w:r>
-      <w:proofErr w:type="spellEnd"/>
-      <w:r>
-        <w:rPr>
-          <w:rFonts w:ascii="Times New Roman" w:hAnsi="Times New Roman" w:cs="Times New Roman"/>
-        </w:rPr>
-        <w:t xml:space="preserve"> </w:t>
-      </w:r>
-      <w:r>
-        <w:rPr>
-          <w:rFonts w:ascii="Times New Roman" w:hAnsi="Times New Roman" w:cs="Times New Roman"/>
-        </w:rPr>
-        <w:t>parallel for</w:t>
-      </w:r>
-      <w:r>
-        <w:rPr>
-          <w:rFonts w:ascii="Times New Roman" w:hAnsi="Times New Roman" w:cs="Times New Roman"/>
-        </w:rPr>
-        <w:t>’</w:t>
-      </w:r>
-      <w:r>
-        <w:rPr>
-          <w:rFonts w:ascii="Times New Roman" w:hAnsi="Times New Roman" w:cs="Times New Roman"/>
-        </w:rPr>
-        <w:t xml:space="preserve">. </w:t>
-      </w:r>
-      <w:r>
-        <w:rPr>
-          <w:rFonts w:ascii="Times New Roman" w:hAnsi="Times New Roman" w:cs="Times New Roman"/>
-        </w:rPr>
-        <w:t xml:space="preserve">All </w:t>
-      </w:r>
-      <w:r>
-        <w:rPr>
-          <w:rFonts w:ascii="Times New Roman" w:hAnsi="Times New Roman" w:cs="Times New Roman"/>
-        </w:rPr>
-        <w:t>version of code compiled and run in the ALMA</w:t>
-      </w:r>
-      <w:r>
-        <w:rPr>
-          <w:rFonts w:ascii="Times New Roman" w:hAnsi="Times New Roman" w:cs="Times New Roman"/>
-        </w:rPr>
-        <w:t xml:space="preserve"> multiple times and the result were almost same</w:t>
-      </w:r>
-      <w:r>
-        <w:rPr>
-          <w:rFonts w:ascii="Times New Roman" w:hAnsi="Times New Roman" w:cs="Times New Roman"/>
-        </w:rPr>
-        <w:t xml:space="preserve"> for each time run</w:t>
-      </w:r>
-      <w:r>
-        <w:rPr>
-          <w:rFonts w:ascii="Times New Roman" w:hAnsi="Times New Roman" w:cs="Times New Roman"/>
-        </w:rPr>
-        <w:t xml:space="preserve">. The </w:t>
-      </w:r>
-      <w:r>
-        <w:rPr>
-          <w:rFonts w:ascii="Times New Roman" w:hAnsi="Times New Roman" w:cs="Times New Roman"/>
-        </w:rPr>
-        <w:t xml:space="preserve">calculated speed up data for different version </w:t>
-      </w:r>
-      <w:r>
-        <w:rPr>
-          <w:rFonts w:ascii="Times New Roman" w:hAnsi="Times New Roman" w:cs="Times New Roman"/>
-        </w:rPr>
-        <w:t>of</w:t>
-      </w:r>
-      <w:r>
-        <w:rPr>
-          <w:rFonts w:ascii="Times New Roman" w:hAnsi="Times New Roman" w:cs="Times New Roman"/>
-        </w:rPr>
-        <w:t xml:space="preserve"> </w:t>
-      </w:r>
-      <w:r>
-        <w:rPr>
-          <w:rFonts w:ascii="Times New Roman" w:hAnsi="Times New Roman" w:cs="Times New Roman"/>
-        </w:rPr>
-        <w:t>Mandelbrot part</w:t>
-      </w:r>
-      <w:r>
-        <w:rPr>
-          <w:rFonts w:ascii="Times New Roman" w:hAnsi="Times New Roman" w:cs="Times New Roman"/>
-        </w:rPr>
-        <w:t xml:space="preserve"> </w:t>
-      </w:r>
-      <w:r>
-        <w:rPr>
-          <w:rFonts w:ascii="Times New Roman" w:hAnsi="Times New Roman" w:cs="Times New Roman"/>
-        </w:rPr>
-        <w:t xml:space="preserve">shown </w:t>
-      </w:r>
-      <w:r>
-        <w:rPr>
-          <w:rFonts w:ascii="Times New Roman" w:hAnsi="Times New Roman" w:cs="Times New Roman"/>
-        </w:rPr>
-        <w:t>in Fig-1</w:t>
-      </w:r>
-      <w:r>
-        <w:rPr>
-          <w:rFonts w:ascii="Times New Roman" w:hAnsi="Times New Roman" w:cs="Times New Roman"/>
-        </w:rPr>
-        <w:t xml:space="preserve"> </w:t>
-      </w:r>
-      <w:r>
-        <w:rPr>
-          <w:rFonts w:ascii="Times New Roman" w:hAnsi="Times New Roman" w:cs="Times New Roman"/>
-        </w:rPr>
-        <w:t xml:space="preserve">and </w:t>
-      </w:r>
-      <w:r>
-        <w:rPr>
-          <w:rFonts w:ascii="Times New Roman" w:hAnsi="Times New Roman" w:cs="Times New Roman"/>
-        </w:rPr>
-        <w:t>convolution part</w:t>
-      </w:r>
-      <w:r>
-        <w:rPr>
-          <w:rFonts w:ascii="Times New Roman" w:hAnsi="Times New Roman" w:cs="Times New Roman"/>
-        </w:rPr>
-        <w:t xml:space="preserve"> shown </w:t>
-      </w:r>
-      <w:r>
-        <w:rPr>
-          <w:rFonts w:ascii="Times New Roman" w:hAnsi="Times New Roman" w:cs="Times New Roman"/>
-        </w:rPr>
-        <w:t>in</w:t>
-      </w:r>
-      <w:r>
-        <w:rPr>
-          <w:rFonts w:ascii="Times New Roman" w:hAnsi="Times New Roman" w:cs="Times New Roman"/>
-        </w:rPr>
-        <w:t xml:space="preserve"> Fig-2. Both figures show the comparison between </w:t>
-      </w:r>
-      <w:r>
-        <w:rPr>
-          <w:rFonts w:ascii="Times New Roman" w:hAnsi="Times New Roman" w:cs="Times New Roman"/>
-        </w:rPr>
-        <w:t>‘</w:t>
-      </w:r>
-      <w:proofErr w:type="spellStart"/>
-      <w:r>
-        <w:rPr>
-          <w:rFonts w:ascii="Times New Roman" w:hAnsi="Times New Roman" w:cs="Times New Roman"/>
-        </w:rPr>
-        <w:t>omp</w:t>
-      </w:r>
-      <w:proofErr w:type="spellEnd"/>
-      <w:r>
-        <w:rPr>
-          <w:rFonts w:ascii="Times New Roman" w:hAnsi="Times New Roman" w:cs="Times New Roman"/>
-        </w:rPr>
-        <w:t xml:space="preserve"> task’, ‘</w:t>
-      </w:r>
-      <w:proofErr w:type="spellStart"/>
-      <w:r>
-        <w:rPr>
-          <w:rFonts w:ascii="Times New Roman" w:hAnsi="Times New Roman" w:cs="Times New Roman"/>
-        </w:rPr>
-        <w:t>omp</w:t>
-      </w:r>
-      <w:proofErr w:type="spellEnd"/>
-      <w:r>
-        <w:rPr>
-          <w:rFonts w:ascii="Times New Roman" w:hAnsi="Times New Roman" w:cs="Times New Roman"/>
-        </w:rPr>
-        <w:t xml:space="preserve"> </w:t>
-      </w:r>
-      <w:proofErr w:type="spellStart"/>
-      <w:r>
-        <w:rPr>
-          <w:rFonts w:ascii="Times New Roman" w:hAnsi="Times New Roman" w:cs="Times New Roman"/>
-        </w:rPr>
-        <w:t>taskloop</w:t>
-      </w:r>
-      <w:proofErr w:type="spellEnd"/>
-      <w:r>
-        <w:rPr>
-          <w:rFonts w:ascii="Times New Roman" w:hAnsi="Times New Roman" w:cs="Times New Roman"/>
-        </w:rPr>
-        <w:t xml:space="preserve">’ and </w:t>
-      </w:r>
-      <w:r>
-        <w:rPr>
-          <w:rFonts w:ascii="Times New Roman" w:hAnsi="Times New Roman" w:cs="Times New Roman"/>
-        </w:rPr>
-        <w:t>‘</w:t>
-      </w:r>
-      <w:proofErr w:type="spellStart"/>
-      <w:r>
-        <w:rPr>
-          <w:rFonts w:ascii="Times New Roman" w:hAnsi="Times New Roman" w:cs="Times New Roman"/>
-        </w:rPr>
-        <w:t>omp</w:t>
-      </w:r>
-      <w:proofErr w:type="spellEnd"/>
-      <w:r>
-        <w:rPr>
-          <w:rFonts w:ascii="Times New Roman" w:hAnsi="Times New Roman" w:cs="Times New Roman"/>
-        </w:rPr>
-        <w:t xml:space="preserve"> </w:t>
-      </w:r>
-      <w:r>
-        <w:rPr>
-          <w:rFonts w:ascii="Times New Roman" w:hAnsi="Times New Roman" w:cs="Times New Roman"/>
-        </w:rPr>
-        <w:t>parallel for</w:t>
+        <w:t>for</w:t>
       </w:r>
       <w:r>
         <w:rPr>
@@ -3299,7 +3232,6 @@
         <w:rPr>
           <w:rFonts w:ascii="Times New Roman" w:hAnsi="Times New Roman" w:cs="Times New Roman"/>
         </w:rPr>
-        <w:lastRenderedPageBreak/>
         <w:tab/>
         <w:t xml:space="preserve">4 threads - </w:t>
       </w:r>
@@ -3480,6 +3412,7 @@
         <w:rPr>
           <w:rFonts w:ascii="Times New Roman" w:hAnsi="Times New Roman" w:cs="Times New Roman"/>
         </w:rPr>
+        <w:lastRenderedPageBreak/>
         <w:t>For parallel for version:</w:t>
       </w:r>
     </w:p>
@@ -5320,14 +5253,7 @@
         <w:rPr>
           <w:rFonts w:ascii="Times New Roman" w:hAnsi="Times New Roman" w:cs="Times New Roman"/>
         </w:rPr>
-        <w:t xml:space="preserve"> parallel for’ I saw some differences in speedup </w:t>
-      </w:r>
-      <w:r>
-        <w:rPr>
-          <w:rFonts w:ascii="Times New Roman" w:hAnsi="Times New Roman" w:cs="Times New Roman"/>
-        </w:rPr>
-        <w:lastRenderedPageBreak/>
-        <w:t xml:space="preserve">when using different clauses. </w:t>
+        <w:t xml:space="preserve"> parallel for’ I saw some differences in speedup when using different clauses. </w:t>
       </w:r>
       <w:r>
         <w:rPr>
@@ -5420,6 +5346,7 @@
           <w:rFonts w:ascii="Times New Roman" w:hAnsi="Times New Roman" w:cs="Times New Roman"/>
           <w:u w:val="single"/>
         </w:rPr>
+        <w:lastRenderedPageBreak/>
         <w:t>Interesting findings</w:t>
       </w:r>
       <w:r>
@@ -8541,7 +8468,7 @@
                 </a:pPr>
                 <a:r>
                   <a:rPr lang="en-US"/>
-                  <a:t>Threads</a:t>
+                  <a:t>code versoins</a:t>
                 </a:r>
               </a:p>
             </c:rich>

</xml_diff>

<commit_message>
output matched final c version
</commit_message>
<xml_diff>
--- a/Docs/report.docx
+++ b/Docs/report.docx
@@ -592,83 +592,133 @@
         <w:rPr>
           <w:rFonts w:ascii="Times New Roman" w:hAnsi="Times New Roman" w:cs="Times New Roman"/>
         </w:rPr>
-        <w:t xml:space="preserve"> c plus </w:t>
+        <w:t xml:space="preserve"> </w:t>
+      </w:r>
+      <w:r>
+        <w:rPr>
+          <w:rFonts w:ascii="Times New Roman" w:hAnsi="Times New Roman" w:cs="Times New Roman"/>
+        </w:rPr>
+        <w:t>.</w:t>
+      </w:r>
+      <w:r>
+        <w:rPr>
+          <w:rFonts w:ascii="Times New Roman" w:hAnsi="Times New Roman" w:cs="Times New Roman"/>
+        </w:rPr>
+        <w:t>c file contains</w:t>
+      </w:r>
+      <w:r>
+        <w:rPr>
+          <w:rFonts w:ascii="Times New Roman" w:hAnsi="Times New Roman" w:cs="Times New Roman"/>
+        </w:rPr>
+        <w:t xml:space="preserve"> the sequential version and OpenCL version of code. We put both version of code in a same file to measure their performance and compare them. This file has different sections.</w:t>
+      </w:r>
+      <w:r>
+        <w:rPr>
+          <w:rFonts w:ascii="Times New Roman" w:hAnsi="Times New Roman" w:cs="Times New Roman"/>
+        </w:rPr>
+        <w:t xml:space="preserve"> First</w:t>
+      </w:r>
+      <w:r>
+        <w:rPr>
+          <w:rFonts w:ascii="Times New Roman" w:hAnsi="Times New Roman" w:cs="Times New Roman"/>
+        </w:rPr>
+        <w:t xml:space="preserve"> part of the code contains sequential version of code which </w:t>
+      </w:r>
+      <w:proofErr w:type="gramStart"/>
+      <w:r>
+        <w:rPr>
+          <w:rFonts w:ascii="Times New Roman" w:hAnsi="Times New Roman" w:cs="Times New Roman"/>
+        </w:rPr>
+        <w:t xml:space="preserve">inside  </w:t>
       </w:r>
       <w:proofErr w:type="spellStart"/>
       <w:r>
         <w:rPr>
           <w:rFonts w:ascii="Times New Roman" w:hAnsi="Times New Roman" w:cs="Times New Roman"/>
         </w:rPr>
-        <w:t>plus</w:t>
+        <w:t>Sequential</w:t>
+      </w:r>
+      <w:proofErr w:type="gramEnd"/>
+      <w:r>
+        <w:rPr>
+          <w:rFonts w:ascii="Times New Roman" w:hAnsi="Times New Roman" w:cs="Times New Roman"/>
+        </w:rPr>
+        <w:t>_code</w:t>
       </w:r>
       <w:proofErr w:type="spellEnd"/>
       <w:r>
         <w:rPr>
           <w:rFonts w:ascii="Times New Roman" w:hAnsi="Times New Roman" w:cs="Times New Roman"/>
         </w:rPr>
-        <w:t xml:space="preserve"> file contains</w:t>
-      </w:r>
-      <w:r>
-        <w:rPr>
-          <w:rFonts w:ascii="Times New Roman" w:hAnsi="Times New Roman" w:cs="Times New Roman"/>
-        </w:rPr>
-        <w:t xml:space="preserve"> the sequential version and OpenCL version of code. We put both version of code in a same file to measure their performance and compare them. This file has different sections. First part of the file contains the helper functions we need. Then next part of the code contains sequential version of code which </w:t>
+        <w:t xml:space="preserve">() function and last part of the code contains the OpenCL host code. We also put OpenCL code inside another function called </w:t>
+      </w:r>
+      <w:proofErr w:type="spellStart"/>
+      <w:r>
+        <w:rPr>
+          <w:rFonts w:ascii="Times New Roman" w:hAnsi="Times New Roman" w:cs="Times New Roman"/>
+        </w:rPr>
+        <w:t>OpenCL_</w:t>
       </w:r>
       <w:proofErr w:type="gramStart"/>
       <w:r>
         <w:rPr>
           <w:rFonts w:ascii="Times New Roman" w:hAnsi="Times New Roman" w:cs="Times New Roman"/>
         </w:rPr>
-        <w:t xml:space="preserve">inside  </w:t>
+        <w:t>code</w:t>
+      </w:r>
+      <w:proofErr w:type="spellEnd"/>
+      <w:r>
+        <w:rPr>
+          <w:rFonts w:ascii="Times New Roman" w:hAnsi="Times New Roman" w:cs="Times New Roman"/>
+        </w:rPr>
+        <w:t>(</w:t>
+      </w:r>
+      <w:proofErr w:type="gramEnd"/>
+      <w:r>
+        <w:rPr>
+          <w:rFonts w:ascii="Times New Roman" w:hAnsi="Times New Roman" w:cs="Times New Roman"/>
+        </w:rPr>
+        <w:t>) to clean our code.</w:t>
+      </w:r>
+      <w:r>
+        <w:rPr>
+          <w:rFonts w:ascii="Times New Roman" w:hAnsi="Times New Roman" w:cs="Times New Roman"/>
+        </w:rPr>
+        <w:t xml:space="preserve"> In OpenCL part </w:t>
+      </w:r>
+      <w:r>
+        <w:rPr>
+          <w:rFonts w:ascii="Times New Roman" w:hAnsi="Times New Roman" w:cs="Times New Roman"/>
+        </w:rPr>
+        <w:t xml:space="preserve">First of all, we divided the matrix into 3 different arrays (A, B, C where A is </w:t>
+      </w:r>
+      <w:proofErr w:type="gramStart"/>
+      <w:r>
+        <w:rPr>
+          <w:rFonts w:ascii="Times New Roman" w:hAnsi="Times New Roman" w:cs="Times New Roman"/>
+        </w:rPr>
+        <w:t>a</w:t>
+      </w:r>
+      <w:proofErr w:type="gramEnd"/>
+      <w:r>
+        <w:rPr>
+          <w:rFonts w:ascii="Times New Roman" w:hAnsi="Times New Roman" w:cs="Times New Roman"/>
+        </w:rPr>
+        <w:t xml:space="preserve"> </w:t>
       </w:r>
       <w:proofErr w:type="spellStart"/>
       <w:r>
         <w:rPr>
           <w:rFonts w:ascii="Times New Roman" w:hAnsi="Times New Roman" w:cs="Times New Roman"/>
         </w:rPr>
-        <w:t>Sequential</w:t>
-      </w:r>
-      <w:proofErr w:type="gramEnd"/>
-      <w:r>
-        <w:rPr>
-          <w:rFonts w:ascii="Times New Roman" w:hAnsi="Times New Roman" w:cs="Times New Roman"/>
-        </w:rPr>
-        <w:t>_code</w:t>
+        <w:t>arry</w:t>
       </w:r>
       <w:proofErr w:type="spellEnd"/>
       <w:r>
         <w:rPr>
           <w:rFonts w:ascii="Times New Roman" w:hAnsi="Times New Roman" w:cs="Times New Roman"/>
         </w:rPr>
-        <w:t xml:space="preserve">() function and last part of the code contains the OpenCL host code. We also put OpenCL code inside another function called </w:t>
-      </w:r>
-      <w:proofErr w:type="spellStart"/>
-      <w:r>
-        <w:rPr>
-          <w:rFonts w:ascii="Times New Roman" w:hAnsi="Times New Roman" w:cs="Times New Roman"/>
-        </w:rPr>
-        <w:t>OpenCL_</w:t>
-      </w:r>
-      <w:proofErr w:type="gramStart"/>
-      <w:r>
-        <w:rPr>
-          <w:rFonts w:ascii="Times New Roman" w:hAnsi="Times New Roman" w:cs="Times New Roman"/>
-        </w:rPr>
-        <w:t>code</w:t>
-      </w:r>
-      <w:proofErr w:type="spellEnd"/>
-      <w:r>
-        <w:rPr>
-          <w:rFonts w:ascii="Times New Roman" w:hAnsi="Times New Roman" w:cs="Times New Roman"/>
-        </w:rPr>
-        <w:t>(</w:t>
-      </w:r>
-      <w:proofErr w:type="gramEnd"/>
-      <w:r>
-        <w:rPr>
-          <w:rFonts w:ascii="Times New Roman" w:hAnsi="Times New Roman" w:cs="Times New Roman"/>
-        </w:rPr>
-        <w:t>) to clean our code.</w:t>
+        <w:t xml:space="preserve"> for k=0, B for k=2 and C for k=1) in host code.</w:t>
       </w:r>
     </w:p>
     <w:p>
@@ -697,7 +747,14 @@
           <w:rFonts w:ascii="Times New Roman" w:hAnsi="Times New Roman" w:cs="Times New Roman"/>
           <w:u w:val="single"/>
         </w:rPr>
-        <w:t>Kernel.cl</w:t>
+        <w:t>matKernel</w:t>
+      </w:r>
+      <w:r>
+        <w:rPr>
+          <w:rFonts w:ascii="Times New Roman" w:hAnsi="Times New Roman" w:cs="Times New Roman"/>
+          <w:u w:val="single"/>
+        </w:rPr>
+        <w:t>.cl</w:t>
       </w:r>
       <w:r>
         <w:rPr>
@@ -709,38 +766,200 @@
         <w:rPr>
           <w:rFonts w:ascii="Times New Roman" w:hAnsi="Times New Roman" w:cs="Times New Roman"/>
         </w:rPr>
-        <w:t xml:space="preserve">In this file the OpenCL kernel had been written. The main part of </w:t>
-      </w:r>
-      <w:r>
-        <w:rPr>
-          <w:rFonts w:ascii="Times New Roman" w:hAnsi="Times New Roman" w:cs="Times New Roman"/>
-        </w:rPr>
-        <w:t>parallelism happed here.</w:t>
-      </w:r>
-    </w:p>
-    <w:p>
-      <w:pPr>
-        <w:jc w:val="both"/>
-        <w:rPr>
-          <w:rFonts w:ascii="Times New Roman" w:hAnsi="Times New Roman" w:cs="Times New Roman"/>
-        </w:rPr>
-      </w:pPr>
-    </w:p>
-    <w:p>
-      <w:pPr>
-        <w:jc w:val="both"/>
-        <w:rPr>
-          <w:rFonts w:ascii="Times New Roman" w:hAnsi="Times New Roman" w:cs="Times New Roman"/>
-        </w:rPr>
-      </w:pPr>
-    </w:p>
-    <w:p>
-      <w:pPr>
-        <w:jc w:val="both"/>
-        <w:rPr>
-          <w:rFonts w:ascii="Times New Roman" w:hAnsi="Times New Roman" w:cs="Times New Roman"/>
-        </w:rPr>
-      </w:pPr>
+        <w:t>In this file the OpenCL kernel had been written.</w:t>
+      </w:r>
+      <w:r>
+        <w:rPr>
+          <w:rFonts w:ascii="Times New Roman" w:hAnsi="Times New Roman" w:cs="Times New Roman"/>
+        </w:rPr>
+        <w:t xml:space="preserve"> </w:t>
+      </w:r>
+      <w:r>
+        <w:rPr>
+          <w:rFonts w:ascii="Times New Roman" w:hAnsi="Times New Roman" w:cs="Times New Roman"/>
+        </w:rPr>
+        <w:t>The main part of parallelism happed here</w:t>
+      </w:r>
+      <w:r>
+        <w:rPr>
+          <w:rFonts w:ascii="Times New Roman" w:hAnsi="Times New Roman" w:cs="Times New Roman"/>
+        </w:rPr>
+        <w:t xml:space="preserve">. </w:t>
+      </w:r>
+      <w:r>
+        <w:rPr>
+          <w:rFonts w:ascii="Times New Roman" w:hAnsi="Times New Roman" w:cs="Times New Roman"/>
+        </w:rPr>
+        <w:t>The .cl file contains only one kernel called “</w:t>
+      </w:r>
+      <w:proofErr w:type="spellStart"/>
+      <w:r>
+        <w:rPr>
+          <w:rFonts w:ascii="Times New Roman" w:hAnsi="Times New Roman" w:cs="Times New Roman"/>
+        </w:rPr>
+        <w:t>matrixOperations</w:t>
+      </w:r>
+      <w:proofErr w:type="spellEnd"/>
+      <w:r>
+        <w:rPr>
+          <w:rFonts w:ascii="Times New Roman" w:hAnsi="Times New Roman" w:cs="Times New Roman"/>
+        </w:rPr>
+        <w:t xml:space="preserve">”. The </w:t>
+      </w:r>
+      <w:r>
+        <w:rPr>
+          <w:rFonts w:ascii="Times New Roman" w:hAnsi="Times New Roman" w:cs="Times New Roman"/>
+        </w:rPr>
+        <w:t>“</w:t>
+      </w:r>
+      <w:proofErr w:type="spellStart"/>
+      <w:r>
+        <w:rPr>
+          <w:rFonts w:ascii="Times New Roman" w:hAnsi="Times New Roman" w:cs="Times New Roman"/>
+        </w:rPr>
+        <w:t>matrixOperations</w:t>
+      </w:r>
+      <w:proofErr w:type="spellEnd"/>
+      <w:r>
+        <w:rPr>
+          <w:rFonts w:ascii="Times New Roman" w:hAnsi="Times New Roman" w:cs="Times New Roman"/>
+        </w:rPr>
+        <w:t>”</w:t>
+      </w:r>
+      <w:r>
+        <w:rPr>
+          <w:rFonts w:ascii="Times New Roman" w:hAnsi="Times New Roman" w:cs="Times New Roman"/>
+        </w:rPr>
+        <w:t xml:space="preserve"> kernel takes three parameters, they are *a, *b and *c. Note that, these</w:t>
+      </w:r>
+      <w:r>
+        <w:rPr>
+          <w:rFonts w:ascii="Times New Roman" w:hAnsi="Times New Roman" w:cs="Times New Roman"/>
+        </w:rPr>
+        <w:t xml:space="preserve"> parameters are access from global memory. The ‘a’ and ‘b’ are constant here because we don’t need to write any values in these </w:t>
+      </w:r>
+      <w:proofErr w:type="gramStart"/>
+      <w:r>
+        <w:rPr>
+          <w:rFonts w:ascii="Times New Roman" w:hAnsi="Times New Roman" w:cs="Times New Roman"/>
+        </w:rPr>
+        <w:t>vectors(</w:t>
+      </w:r>
+      <w:proofErr w:type="gramEnd"/>
+      <w:r>
+        <w:rPr>
+          <w:rFonts w:ascii="Times New Roman" w:hAnsi="Times New Roman" w:cs="Times New Roman"/>
+        </w:rPr>
+        <w:t xml:space="preserve">for k=0 and k=2). We just read the values from here. That why we also set </w:t>
+      </w:r>
+      <w:r>
+        <w:rPr>
+          <w:rFonts w:ascii="Times New Roman" w:hAnsi="Times New Roman" w:cs="Times New Roman"/>
+        </w:rPr>
+        <w:t>CL_MEM_READ_ONLY</w:t>
+      </w:r>
+      <w:r>
+        <w:rPr>
+          <w:rFonts w:ascii="Times New Roman" w:hAnsi="Times New Roman" w:cs="Times New Roman"/>
+        </w:rPr>
+        <w:t xml:space="preserve"> during creating memory </w:t>
+      </w:r>
+      <w:r>
+        <w:rPr>
+          <w:rFonts w:ascii="Times New Roman" w:hAnsi="Times New Roman" w:cs="Times New Roman"/>
+        </w:rPr>
+        <w:t>buffer</w:t>
+      </w:r>
+      <w:r>
+        <w:rPr>
+          <w:rFonts w:ascii="Times New Roman" w:hAnsi="Times New Roman" w:cs="Times New Roman"/>
+        </w:rPr>
+        <w:t xml:space="preserve">. On the other </w:t>
+      </w:r>
+      <w:proofErr w:type="gramStart"/>
+      <w:r>
+        <w:rPr>
+          <w:rFonts w:ascii="Times New Roman" w:hAnsi="Times New Roman" w:cs="Times New Roman"/>
+        </w:rPr>
+        <w:t>hand</w:t>
+      </w:r>
+      <w:proofErr w:type="gramEnd"/>
+      <w:r>
+        <w:rPr>
+          <w:rFonts w:ascii="Times New Roman" w:hAnsi="Times New Roman" w:cs="Times New Roman"/>
+        </w:rPr>
+        <w:t xml:space="preserve"> the ‘c’(k=1) vector needs to be updated also we need to read values from there that’s why we set </w:t>
+      </w:r>
+      <w:r>
+        <w:rPr>
+          <w:rFonts w:ascii="Times New Roman" w:hAnsi="Times New Roman" w:cs="Times New Roman"/>
+        </w:rPr>
+        <w:t>CL_MEM_READ_WRITE</w:t>
+      </w:r>
+      <w:r>
+        <w:rPr>
+          <w:rFonts w:ascii="Times New Roman" w:hAnsi="Times New Roman" w:cs="Times New Roman"/>
+        </w:rPr>
+        <w:t xml:space="preserve"> </w:t>
+      </w:r>
+      <w:r>
+        <w:rPr>
+          <w:rFonts w:ascii="Times New Roman" w:hAnsi="Times New Roman" w:cs="Times New Roman"/>
+        </w:rPr>
+        <w:t xml:space="preserve">during </w:t>
+      </w:r>
+      <w:r>
+        <w:rPr>
+          <w:rFonts w:ascii="Times New Roman" w:hAnsi="Times New Roman" w:cs="Times New Roman"/>
+        </w:rPr>
+        <w:t xml:space="preserve">creating </w:t>
+      </w:r>
+      <w:r>
+        <w:rPr>
+          <w:rFonts w:ascii="Times New Roman" w:hAnsi="Times New Roman" w:cs="Times New Roman"/>
+        </w:rPr>
+        <w:t>memory buffer. And then first of all a global id has been taken using “</w:t>
+      </w:r>
+      <w:proofErr w:type="spellStart"/>
+      <w:r>
+        <w:rPr>
+          <w:rFonts w:ascii="Times New Roman" w:hAnsi="Times New Roman" w:cs="Times New Roman"/>
+        </w:rPr>
+        <w:t>get_global_</w:t>
+      </w:r>
+      <w:proofErr w:type="gramStart"/>
+      <w:r>
+        <w:rPr>
+          <w:rFonts w:ascii="Times New Roman" w:hAnsi="Times New Roman" w:cs="Times New Roman"/>
+        </w:rPr>
+        <w:t>id</w:t>
+      </w:r>
+      <w:proofErr w:type="spellEnd"/>
+      <w:r>
+        <w:rPr>
+          <w:rFonts w:ascii="Times New Roman" w:hAnsi="Times New Roman" w:cs="Times New Roman"/>
+        </w:rPr>
+        <w:t>(</w:t>
+      </w:r>
+      <w:proofErr w:type="gramEnd"/>
+      <w:r>
+        <w:rPr>
+          <w:rFonts w:ascii="Times New Roman" w:hAnsi="Times New Roman" w:cs="Times New Roman"/>
+        </w:rPr>
+        <w:t>0)</w:t>
+      </w:r>
+      <w:r>
+        <w:rPr>
+          <w:rFonts w:ascii="Times New Roman" w:hAnsi="Times New Roman" w:cs="Times New Roman"/>
+        </w:rPr>
+        <w:t>”, using this global id the rest of the work had been done.</w:t>
+      </w:r>
+      <w:r>
+        <w:rPr>
+          <w:rFonts w:ascii="Times New Roman" w:hAnsi="Times New Roman" w:cs="Times New Roman"/>
+        </w:rPr>
+        <w:t xml:space="preserve"> </w:t>
+      </w:r>
     </w:p>
     <w:p>
       <w:pPr>
@@ -813,7 +1032,6 @@
           <w:szCs w:val="28"/>
           <w:u w:val="single"/>
         </w:rPr>
-        <w:lastRenderedPageBreak/>
         <w:t>Tables</w:t>
       </w:r>
       <w:r>
@@ -1372,378 +1590,31 @@
         <w:rPr>
           <w:rFonts w:ascii="Times New Roman" w:hAnsi="Times New Roman" w:cs="Times New Roman"/>
         </w:rPr>
-        <w:t>Three</w:t>
-      </w:r>
-      <w:r>
-        <w:rPr>
-          <w:rFonts w:ascii="Times New Roman" w:hAnsi="Times New Roman" w:cs="Times New Roman"/>
-        </w:rPr>
-        <w:t xml:space="preserve"> different version were tried to parallelize the code. First version was only using </w:t>
-      </w:r>
-      <w:r>
-        <w:rPr>
-          <w:rFonts w:ascii="Times New Roman" w:hAnsi="Times New Roman" w:cs="Times New Roman"/>
-        </w:rPr>
-        <w:t>‘</w:t>
-      </w:r>
-      <w:proofErr w:type="spellStart"/>
-      <w:r>
-        <w:rPr>
-          <w:rFonts w:ascii="Times New Roman" w:hAnsi="Times New Roman" w:cs="Times New Roman"/>
-        </w:rPr>
-        <w:t>omp</w:t>
-      </w:r>
-      <w:proofErr w:type="spellEnd"/>
-      <w:r>
-        <w:rPr>
-          <w:rFonts w:ascii="Times New Roman" w:hAnsi="Times New Roman" w:cs="Times New Roman"/>
-        </w:rPr>
-        <w:t xml:space="preserve"> task</w:t>
-      </w:r>
-      <w:r>
-        <w:rPr>
-          <w:rFonts w:ascii="Times New Roman" w:hAnsi="Times New Roman" w:cs="Times New Roman"/>
-        </w:rPr>
-        <w:t>’</w:t>
-      </w:r>
-      <w:r>
-        <w:rPr>
-          <w:rFonts w:ascii="Times New Roman" w:hAnsi="Times New Roman" w:cs="Times New Roman"/>
-        </w:rPr>
-        <w:t xml:space="preserve"> and </w:t>
-      </w:r>
-      <w:r>
-        <w:rPr>
-          <w:rFonts w:ascii="Times New Roman" w:hAnsi="Times New Roman" w:cs="Times New Roman"/>
-        </w:rPr>
-        <w:t>second version was ‘</w:t>
-      </w:r>
-      <w:proofErr w:type="spellStart"/>
-      <w:r>
-        <w:rPr>
-          <w:rFonts w:ascii="Times New Roman" w:hAnsi="Times New Roman" w:cs="Times New Roman"/>
-        </w:rPr>
-        <w:t>omp</w:t>
-      </w:r>
-      <w:proofErr w:type="spellEnd"/>
-      <w:r>
-        <w:rPr>
-          <w:rFonts w:ascii="Times New Roman" w:hAnsi="Times New Roman" w:cs="Times New Roman"/>
-        </w:rPr>
-        <w:t xml:space="preserve"> </w:t>
-      </w:r>
-      <w:proofErr w:type="spellStart"/>
-      <w:r>
-        <w:rPr>
-          <w:rFonts w:ascii="Times New Roman" w:hAnsi="Times New Roman" w:cs="Times New Roman"/>
-        </w:rPr>
-        <w:t>taskloop</w:t>
-      </w:r>
-      <w:proofErr w:type="spellEnd"/>
-      <w:r>
-        <w:rPr>
-          <w:rFonts w:ascii="Times New Roman" w:hAnsi="Times New Roman" w:cs="Times New Roman"/>
-        </w:rPr>
-        <w:t xml:space="preserve">’ and </w:t>
-      </w:r>
-      <w:r>
-        <w:rPr>
-          <w:rFonts w:ascii="Times New Roman" w:hAnsi="Times New Roman" w:cs="Times New Roman"/>
-        </w:rPr>
-        <w:t xml:space="preserve">another version </w:t>
-      </w:r>
-      <w:r>
-        <w:rPr>
-          <w:rFonts w:ascii="Times New Roman" w:hAnsi="Times New Roman" w:cs="Times New Roman"/>
-        </w:rPr>
-        <w:t>was</w:t>
-      </w:r>
-      <w:r>
-        <w:rPr>
-          <w:rFonts w:ascii="Times New Roman" w:hAnsi="Times New Roman" w:cs="Times New Roman"/>
-        </w:rPr>
-        <w:t xml:space="preserve"> </w:t>
-      </w:r>
-      <w:r>
-        <w:rPr>
-          <w:rFonts w:ascii="Times New Roman" w:hAnsi="Times New Roman" w:cs="Times New Roman"/>
-        </w:rPr>
-        <w:t>‘</w:t>
-      </w:r>
-      <w:proofErr w:type="spellStart"/>
-      <w:r>
-        <w:rPr>
-          <w:rFonts w:ascii="Times New Roman" w:hAnsi="Times New Roman" w:cs="Times New Roman"/>
-        </w:rPr>
-        <w:t>omp</w:t>
-      </w:r>
-      <w:proofErr w:type="spellEnd"/>
-      <w:r>
-        <w:rPr>
-          <w:rFonts w:ascii="Times New Roman" w:hAnsi="Times New Roman" w:cs="Times New Roman"/>
-        </w:rPr>
-        <w:t xml:space="preserve"> </w:t>
-      </w:r>
-      <w:r>
-        <w:rPr>
-          <w:rFonts w:ascii="Times New Roman" w:hAnsi="Times New Roman" w:cs="Times New Roman"/>
-        </w:rPr>
-        <w:t>parallel for</w:t>
-      </w:r>
-      <w:r>
-        <w:rPr>
-          <w:rFonts w:ascii="Times New Roman" w:hAnsi="Times New Roman" w:cs="Times New Roman"/>
-        </w:rPr>
-        <w:t>’</w:t>
+        <w:t xml:space="preserve">All </w:t>
+      </w:r>
+      <w:r>
+        <w:rPr>
+          <w:rFonts w:ascii="Times New Roman" w:hAnsi="Times New Roman" w:cs="Times New Roman"/>
+        </w:rPr>
+        <w:t>version of code compiled and run in the ALMA</w:t>
+      </w:r>
+      <w:r>
+        <w:rPr>
+          <w:rFonts w:ascii="Times New Roman" w:hAnsi="Times New Roman" w:cs="Times New Roman"/>
+        </w:rPr>
+        <w:t xml:space="preserve"> multiple times and the result were almost same</w:t>
+      </w:r>
+      <w:r>
+        <w:rPr>
+          <w:rFonts w:ascii="Times New Roman" w:hAnsi="Times New Roman" w:cs="Times New Roman"/>
+        </w:rPr>
+        <w:t xml:space="preserve"> for each time run</w:t>
       </w:r>
       <w:r>
         <w:rPr>
           <w:rFonts w:ascii="Times New Roman" w:hAnsi="Times New Roman" w:cs="Times New Roman"/>
         </w:rPr>
         <w:t xml:space="preserve">. </w:t>
-      </w:r>
-      <w:r>
-        <w:rPr>
-          <w:rFonts w:ascii="Times New Roman" w:hAnsi="Times New Roman" w:cs="Times New Roman"/>
-        </w:rPr>
-        <w:t xml:space="preserve">All </w:t>
-      </w:r>
-      <w:r>
-        <w:rPr>
-          <w:rFonts w:ascii="Times New Roman" w:hAnsi="Times New Roman" w:cs="Times New Roman"/>
-        </w:rPr>
-        <w:t>version of code compiled and run in the ALMA</w:t>
-      </w:r>
-      <w:r>
-        <w:rPr>
-          <w:rFonts w:ascii="Times New Roman" w:hAnsi="Times New Roman" w:cs="Times New Roman"/>
-        </w:rPr>
-        <w:t xml:space="preserve"> multiple times and the result were almost same</w:t>
-      </w:r>
-      <w:r>
-        <w:rPr>
-          <w:rFonts w:ascii="Times New Roman" w:hAnsi="Times New Roman" w:cs="Times New Roman"/>
-        </w:rPr>
-        <w:t xml:space="preserve"> for each time run</w:t>
-      </w:r>
-      <w:r>
-        <w:rPr>
-          <w:rFonts w:ascii="Times New Roman" w:hAnsi="Times New Roman" w:cs="Times New Roman"/>
-        </w:rPr>
-        <w:t xml:space="preserve">. The </w:t>
-      </w:r>
-      <w:r>
-        <w:rPr>
-          <w:rFonts w:ascii="Times New Roman" w:hAnsi="Times New Roman" w:cs="Times New Roman"/>
-        </w:rPr>
-        <w:t xml:space="preserve">calculated speed up data for different version </w:t>
-      </w:r>
-      <w:r>
-        <w:rPr>
-          <w:rFonts w:ascii="Times New Roman" w:hAnsi="Times New Roman" w:cs="Times New Roman"/>
-        </w:rPr>
-        <w:t>of</w:t>
-      </w:r>
-      <w:r>
-        <w:rPr>
-          <w:rFonts w:ascii="Times New Roman" w:hAnsi="Times New Roman" w:cs="Times New Roman"/>
-        </w:rPr>
-        <w:t xml:space="preserve"> </w:t>
-      </w:r>
-      <w:r>
-        <w:rPr>
-          <w:rFonts w:ascii="Times New Roman" w:hAnsi="Times New Roman" w:cs="Times New Roman"/>
-        </w:rPr>
-        <w:t>Mandelbrot part</w:t>
-      </w:r>
-      <w:r>
-        <w:rPr>
-          <w:rFonts w:ascii="Times New Roman" w:hAnsi="Times New Roman" w:cs="Times New Roman"/>
-        </w:rPr>
-        <w:t xml:space="preserve"> </w:t>
-      </w:r>
-      <w:r>
-        <w:rPr>
-          <w:rFonts w:ascii="Times New Roman" w:hAnsi="Times New Roman" w:cs="Times New Roman"/>
-        </w:rPr>
-        <w:t xml:space="preserve">shown </w:t>
-      </w:r>
-      <w:r>
-        <w:rPr>
-          <w:rFonts w:ascii="Times New Roman" w:hAnsi="Times New Roman" w:cs="Times New Roman"/>
-        </w:rPr>
-        <w:t>in Fig-1</w:t>
-      </w:r>
-      <w:r>
-        <w:rPr>
-          <w:rFonts w:ascii="Times New Roman" w:hAnsi="Times New Roman" w:cs="Times New Roman"/>
-        </w:rPr>
-        <w:t xml:space="preserve"> </w:t>
-      </w:r>
-      <w:r>
-        <w:rPr>
-          <w:rFonts w:ascii="Times New Roman" w:hAnsi="Times New Roman" w:cs="Times New Roman"/>
-        </w:rPr>
-        <w:t xml:space="preserve">and </w:t>
-      </w:r>
-      <w:r>
-        <w:rPr>
-          <w:rFonts w:ascii="Times New Roman" w:hAnsi="Times New Roman" w:cs="Times New Roman"/>
-        </w:rPr>
-        <w:t>convolution part</w:t>
-      </w:r>
-      <w:r>
-        <w:rPr>
-          <w:rFonts w:ascii="Times New Roman" w:hAnsi="Times New Roman" w:cs="Times New Roman"/>
-        </w:rPr>
-        <w:t xml:space="preserve"> shown </w:t>
-      </w:r>
-      <w:r>
-        <w:rPr>
-          <w:rFonts w:ascii="Times New Roman" w:hAnsi="Times New Roman" w:cs="Times New Roman"/>
-        </w:rPr>
-        <w:t>in</w:t>
-      </w:r>
-      <w:r>
-        <w:rPr>
-          <w:rFonts w:ascii="Times New Roman" w:hAnsi="Times New Roman" w:cs="Times New Roman"/>
-        </w:rPr>
-        <w:t xml:space="preserve"> Fig-2. Both figures show the comparison between </w:t>
-      </w:r>
-      <w:r>
-        <w:rPr>
-          <w:rFonts w:ascii="Times New Roman" w:hAnsi="Times New Roman" w:cs="Times New Roman"/>
-        </w:rPr>
-        <w:t>‘</w:t>
-      </w:r>
-      <w:proofErr w:type="spellStart"/>
-      <w:r>
-        <w:rPr>
-          <w:rFonts w:ascii="Times New Roman" w:hAnsi="Times New Roman" w:cs="Times New Roman"/>
-        </w:rPr>
-        <w:t>omp</w:t>
-      </w:r>
-      <w:proofErr w:type="spellEnd"/>
-      <w:r>
-        <w:rPr>
-          <w:rFonts w:ascii="Times New Roman" w:hAnsi="Times New Roman" w:cs="Times New Roman"/>
-        </w:rPr>
-        <w:t xml:space="preserve"> task’, ‘</w:t>
-      </w:r>
-      <w:proofErr w:type="spellStart"/>
-      <w:r>
-        <w:rPr>
-          <w:rFonts w:ascii="Times New Roman" w:hAnsi="Times New Roman" w:cs="Times New Roman"/>
-        </w:rPr>
-        <w:t>omp</w:t>
-      </w:r>
-      <w:proofErr w:type="spellEnd"/>
-      <w:r>
-        <w:rPr>
-          <w:rFonts w:ascii="Times New Roman" w:hAnsi="Times New Roman" w:cs="Times New Roman"/>
-        </w:rPr>
-        <w:t xml:space="preserve"> </w:t>
-      </w:r>
-      <w:proofErr w:type="spellStart"/>
-      <w:r>
-        <w:rPr>
-          <w:rFonts w:ascii="Times New Roman" w:hAnsi="Times New Roman" w:cs="Times New Roman"/>
-        </w:rPr>
-        <w:t>taskloop</w:t>
-      </w:r>
-      <w:proofErr w:type="spellEnd"/>
-      <w:r>
-        <w:rPr>
-          <w:rFonts w:ascii="Times New Roman" w:hAnsi="Times New Roman" w:cs="Times New Roman"/>
-        </w:rPr>
-        <w:t xml:space="preserve">’ and </w:t>
-      </w:r>
-      <w:r>
-        <w:rPr>
-          <w:rFonts w:ascii="Times New Roman" w:hAnsi="Times New Roman" w:cs="Times New Roman"/>
-        </w:rPr>
-        <w:t>‘</w:t>
-      </w:r>
-      <w:proofErr w:type="spellStart"/>
-      <w:r>
-        <w:rPr>
-          <w:rFonts w:ascii="Times New Roman" w:hAnsi="Times New Roman" w:cs="Times New Roman"/>
-        </w:rPr>
-        <w:t>omp</w:t>
-      </w:r>
-      <w:proofErr w:type="spellEnd"/>
-      <w:r>
-        <w:rPr>
-          <w:rFonts w:ascii="Times New Roman" w:hAnsi="Times New Roman" w:cs="Times New Roman"/>
-        </w:rPr>
-        <w:t xml:space="preserve"> </w:t>
-      </w:r>
-      <w:r>
-        <w:rPr>
-          <w:rFonts w:ascii="Times New Roman" w:hAnsi="Times New Roman" w:cs="Times New Roman"/>
-        </w:rPr>
-        <w:t xml:space="preserve">parallel </w:t>
-      </w:r>
-      <w:r>
-        <w:rPr>
-          <w:rFonts w:ascii="Times New Roman" w:hAnsi="Times New Roman" w:cs="Times New Roman"/>
-        </w:rPr>
-        <w:lastRenderedPageBreak/>
-        <w:t>for</w:t>
-      </w:r>
-      <w:r>
-        <w:rPr>
-          <w:rFonts w:ascii="Times New Roman" w:hAnsi="Times New Roman" w:cs="Times New Roman"/>
-        </w:rPr>
-        <w:t>’</w:t>
-      </w:r>
-      <w:r>
-        <w:rPr>
-          <w:rFonts w:ascii="Times New Roman" w:hAnsi="Times New Roman" w:cs="Times New Roman"/>
-        </w:rPr>
-        <w:t xml:space="preserve"> version of the code.</w:t>
-      </w:r>
-      <w:r>
-        <w:rPr>
-          <w:rFonts w:ascii="Times New Roman" w:hAnsi="Times New Roman" w:cs="Times New Roman"/>
-        </w:rPr>
-        <w:t xml:space="preserve"> </w:t>
-      </w:r>
-      <w:r>
-        <w:rPr>
-          <w:rFonts w:ascii="Times New Roman" w:hAnsi="Times New Roman" w:cs="Times New Roman"/>
-        </w:rPr>
-        <w:t xml:space="preserve">In these </w:t>
-      </w:r>
-      <w:r>
-        <w:rPr>
-          <w:rFonts w:ascii="Times New Roman" w:hAnsi="Times New Roman" w:cs="Times New Roman"/>
-        </w:rPr>
-        <w:t xml:space="preserve">both </w:t>
-      </w:r>
-      <w:r>
-        <w:rPr>
-          <w:rFonts w:ascii="Times New Roman" w:hAnsi="Times New Roman" w:cs="Times New Roman"/>
-        </w:rPr>
-        <w:t>speed up curve figures,</w:t>
-      </w:r>
-      <w:r>
-        <w:rPr>
-          <w:rFonts w:ascii="Times New Roman" w:hAnsi="Times New Roman" w:cs="Times New Roman"/>
-        </w:rPr>
-        <w:t xml:space="preserve"> x-axis contains thread numbers and y-axis contains </w:t>
-      </w:r>
-      <w:r>
-        <w:rPr>
-          <w:rFonts w:ascii="Times New Roman" w:hAnsi="Times New Roman" w:cs="Times New Roman"/>
-        </w:rPr>
-        <w:t>speedup</w:t>
-      </w:r>
-      <w:r>
-        <w:rPr>
-          <w:rFonts w:ascii="Times New Roman" w:hAnsi="Times New Roman" w:cs="Times New Roman"/>
-        </w:rPr>
-        <w:t xml:space="preserve"> values.</w:t>
       </w:r>
     </w:p>
     <w:p>
@@ -1757,439 +1628,8 @@
         <w:rPr>
           <w:rFonts w:ascii="Times New Roman" w:hAnsi="Times New Roman" w:cs="Times New Roman"/>
         </w:rPr>
-        <w:t xml:space="preserve">If we see Fig-1, for Mandelbrot part there are </w:t>
-      </w:r>
-      <w:r>
-        <w:rPr>
-          <w:rFonts w:ascii="Times New Roman" w:hAnsi="Times New Roman" w:cs="Times New Roman"/>
-        </w:rPr>
-        <w:t>three</w:t>
-      </w:r>
-      <w:r>
-        <w:rPr>
-          <w:rFonts w:ascii="Times New Roman" w:hAnsi="Times New Roman" w:cs="Times New Roman"/>
-        </w:rPr>
-        <w:t xml:space="preserve"> </w:t>
-      </w:r>
-      <w:proofErr w:type="gramStart"/>
-      <w:r>
-        <w:rPr>
-          <w:rFonts w:ascii="Times New Roman" w:hAnsi="Times New Roman" w:cs="Times New Roman"/>
-        </w:rPr>
-        <w:t>speed</w:t>
-      </w:r>
-      <w:proofErr w:type="gramEnd"/>
-      <w:r>
-        <w:rPr>
-          <w:rFonts w:ascii="Times New Roman" w:hAnsi="Times New Roman" w:cs="Times New Roman"/>
-        </w:rPr>
-        <w:t xml:space="preserve"> up curve</w:t>
-      </w:r>
-      <w:r>
-        <w:rPr>
-          <w:rFonts w:ascii="Times New Roman" w:hAnsi="Times New Roman" w:cs="Times New Roman"/>
-        </w:rPr>
-        <w:t xml:space="preserve">. One </w:t>
-      </w:r>
-      <w:r>
-        <w:rPr>
-          <w:rFonts w:ascii="Times New Roman" w:hAnsi="Times New Roman" w:cs="Times New Roman"/>
-        </w:rPr>
-        <w:t>curve</w:t>
-      </w:r>
-      <w:r>
-        <w:rPr>
-          <w:rFonts w:ascii="Times New Roman" w:hAnsi="Times New Roman" w:cs="Times New Roman"/>
-        </w:rPr>
-        <w:t xml:space="preserve"> is </w:t>
-      </w:r>
-      <w:r>
-        <w:rPr>
-          <w:rFonts w:ascii="Times New Roman" w:hAnsi="Times New Roman" w:cs="Times New Roman"/>
-        </w:rPr>
-        <w:t>for ‘</w:t>
-      </w:r>
-      <w:proofErr w:type="spellStart"/>
-      <w:r>
-        <w:rPr>
-          <w:rFonts w:ascii="Times New Roman" w:hAnsi="Times New Roman" w:cs="Times New Roman"/>
-        </w:rPr>
-        <w:t>omp</w:t>
-      </w:r>
-      <w:proofErr w:type="spellEnd"/>
-      <w:r>
-        <w:rPr>
-          <w:rFonts w:ascii="Times New Roman" w:hAnsi="Times New Roman" w:cs="Times New Roman"/>
-        </w:rPr>
-        <w:t xml:space="preserve"> task’</w:t>
-      </w:r>
-      <w:r>
-        <w:rPr>
-          <w:rFonts w:ascii="Times New Roman" w:hAnsi="Times New Roman" w:cs="Times New Roman"/>
-        </w:rPr>
-        <w:t>, one for ‘</w:t>
-      </w:r>
-      <w:proofErr w:type="spellStart"/>
-      <w:r>
-        <w:rPr>
-          <w:rFonts w:ascii="Times New Roman" w:hAnsi="Times New Roman" w:cs="Times New Roman"/>
-        </w:rPr>
-        <w:t>omp</w:t>
-      </w:r>
-      <w:proofErr w:type="spellEnd"/>
-      <w:r>
-        <w:rPr>
-          <w:rFonts w:ascii="Times New Roman" w:hAnsi="Times New Roman" w:cs="Times New Roman"/>
-        </w:rPr>
-        <w:t xml:space="preserve"> </w:t>
-      </w:r>
-      <w:proofErr w:type="spellStart"/>
-      <w:r>
-        <w:rPr>
-          <w:rFonts w:ascii="Times New Roman" w:hAnsi="Times New Roman" w:cs="Times New Roman"/>
-        </w:rPr>
-        <w:t>taskloop</w:t>
-      </w:r>
-      <w:proofErr w:type="spellEnd"/>
-      <w:r>
-        <w:rPr>
-          <w:rFonts w:ascii="Times New Roman" w:hAnsi="Times New Roman" w:cs="Times New Roman"/>
-        </w:rPr>
-        <w:t xml:space="preserve">’ and another one for </w:t>
-      </w:r>
-      <w:r>
-        <w:rPr>
-          <w:rFonts w:ascii="Times New Roman" w:hAnsi="Times New Roman" w:cs="Times New Roman"/>
-        </w:rPr>
-        <w:t>‘</w:t>
-      </w:r>
-      <w:proofErr w:type="spellStart"/>
-      <w:r>
-        <w:rPr>
-          <w:rFonts w:ascii="Times New Roman" w:hAnsi="Times New Roman" w:cs="Times New Roman"/>
-        </w:rPr>
-        <w:t>omp</w:t>
-      </w:r>
-      <w:proofErr w:type="spellEnd"/>
-      <w:r>
-        <w:rPr>
-          <w:rFonts w:ascii="Times New Roman" w:hAnsi="Times New Roman" w:cs="Times New Roman"/>
-        </w:rPr>
-        <w:t xml:space="preserve"> </w:t>
-      </w:r>
-      <w:r>
-        <w:rPr>
-          <w:rFonts w:ascii="Times New Roman" w:hAnsi="Times New Roman" w:cs="Times New Roman"/>
-        </w:rPr>
-        <w:t>parallel for</w:t>
-      </w:r>
-      <w:r>
-        <w:rPr>
-          <w:rFonts w:ascii="Times New Roman" w:hAnsi="Times New Roman" w:cs="Times New Roman"/>
-        </w:rPr>
-        <w:t>’</w:t>
-      </w:r>
-      <w:r>
-        <w:rPr>
-          <w:rFonts w:ascii="Times New Roman" w:hAnsi="Times New Roman" w:cs="Times New Roman"/>
-        </w:rPr>
-        <w:t>. From</w:t>
-      </w:r>
-      <w:r>
-        <w:rPr>
-          <w:rFonts w:ascii="Times New Roman" w:hAnsi="Times New Roman" w:cs="Times New Roman"/>
-        </w:rPr>
-        <w:t xml:space="preserve"> these</w:t>
-      </w:r>
-      <w:r>
-        <w:rPr>
-          <w:rFonts w:ascii="Times New Roman" w:hAnsi="Times New Roman" w:cs="Times New Roman"/>
-        </w:rPr>
-        <w:t xml:space="preserve"> </w:t>
-      </w:r>
-      <w:r>
-        <w:rPr>
-          <w:rFonts w:ascii="Times New Roman" w:hAnsi="Times New Roman" w:cs="Times New Roman"/>
-        </w:rPr>
-        <w:t xml:space="preserve">curves </w:t>
-      </w:r>
-      <w:r>
-        <w:rPr>
-          <w:rFonts w:ascii="Times New Roman" w:hAnsi="Times New Roman" w:cs="Times New Roman"/>
-        </w:rPr>
-        <w:t xml:space="preserve">is clearly seen that </w:t>
-      </w:r>
-      <w:r>
-        <w:rPr>
-          <w:rFonts w:ascii="Times New Roman" w:hAnsi="Times New Roman" w:cs="Times New Roman"/>
-        </w:rPr>
-        <w:t>All</w:t>
-      </w:r>
-      <w:r>
-        <w:rPr>
-          <w:rFonts w:ascii="Times New Roman" w:hAnsi="Times New Roman" w:cs="Times New Roman"/>
-        </w:rPr>
-        <w:t xml:space="preserve"> version</w:t>
-      </w:r>
-      <w:r>
-        <w:rPr>
-          <w:rFonts w:ascii="Times New Roman" w:hAnsi="Times New Roman" w:cs="Times New Roman"/>
-        </w:rPr>
-        <w:t>s</w:t>
-      </w:r>
-      <w:r>
-        <w:rPr>
-          <w:rFonts w:ascii="Times New Roman" w:hAnsi="Times New Roman" w:cs="Times New Roman"/>
-        </w:rPr>
-        <w:t xml:space="preserve"> </w:t>
-      </w:r>
-      <w:r>
-        <w:rPr>
-          <w:rFonts w:ascii="Times New Roman" w:hAnsi="Times New Roman" w:cs="Times New Roman"/>
-        </w:rPr>
-        <w:t>were</w:t>
-      </w:r>
-      <w:r>
-        <w:rPr>
-          <w:rFonts w:ascii="Times New Roman" w:hAnsi="Times New Roman" w:cs="Times New Roman"/>
-        </w:rPr>
-        <w:t xml:space="preserve"> performed almost same but for 16 threads the ‘</w:t>
-      </w:r>
-      <w:proofErr w:type="spellStart"/>
-      <w:r>
-        <w:rPr>
-          <w:rFonts w:ascii="Times New Roman" w:hAnsi="Times New Roman" w:cs="Times New Roman"/>
-        </w:rPr>
-        <w:t>omp</w:t>
-      </w:r>
-      <w:proofErr w:type="spellEnd"/>
-      <w:r>
-        <w:rPr>
-          <w:rFonts w:ascii="Times New Roman" w:hAnsi="Times New Roman" w:cs="Times New Roman"/>
-        </w:rPr>
-        <w:t xml:space="preserve"> parallel for’ version performed slightly better than </w:t>
-      </w:r>
-      <w:r>
-        <w:rPr>
-          <w:rFonts w:ascii="Times New Roman" w:hAnsi="Times New Roman" w:cs="Times New Roman"/>
-        </w:rPr>
-        <w:t>others and ‘</w:t>
-      </w:r>
-      <w:proofErr w:type="spellStart"/>
-      <w:r>
-        <w:rPr>
-          <w:rFonts w:ascii="Times New Roman" w:hAnsi="Times New Roman" w:cs="Times New Roman"/>
-        </w:rPr>
-        <w:t>omp</w:t>
-      </w:r>
-      <w:proofErr w:type="spellEnd"/>
-      <w:r>
-        <w:rPr>
-          <w:rFonts w:ascii="Times New Roman" w:hAnsi="Times New Roman" w:cs="Times New Roman"/>
-        </w:rPr>
-        <w:t xml:space="preserve"> </w:t>
-      </w:r>
-      <w:proofErr w:type="spellStart"/>
-      <w:r>
-        <w:rPr>
-          <w:rFonts w:ascii="Times New Roman" w:hAnsi="Times New Roman" w:cs="Times New Roman"/>
-        </w:rPr>
-        <w:t>taskloop</w:t>
-      </w:r>
-      <w:proofErr w:type="spellEnd"/>
-      <w:r>
-        <w:rPr>
-          <w:rFonts w:ascii="Times New Roman" w:hAnsi="Times New Roman" w:cs="Times New Roman"/>
-        </w:rPr>
-        <w:t>’ a little slow</w:t>
-      </w:r>
-      <w:r>
-        <w:rPr>
-          <w:rFonts w:ascii="Times New Roman" w:hAnsi="Times New Roman" w:cs="Times New Roman"/>
-        </w:rPr>
-        <w:t>. For parallelizing different threads were used, th</w:t>
-      </w:r>
-      <w:r>
-        <w:rPr>
-          <w:rFonts w:ascii="Times New Roman" w:hAnsi="Times New Roman" w:cs="Times New Roman"/>
-        </w:rPr>
-        <w:t>ey</w:t>
-      </w:r>
-      <w:r>
-        <w:rPr>
-          <w:rFonts w:ascii="Times New Roman" w:hAnsi="Times New Roman" w:cs="Times New Roman"/>
-        </w:rPr>
-        <w:t xml:space="preserve"> are 1, 2, 4, 8</w:t>
-      </w:r>
-      <w:r>
-        <w:rPr>
-          <w:rFonts w:ascii="Times New Roman" w:hAnsi="Times New Roman" w:cs="Times New Roman"/>
-        </w:rPr>
-        <w:t xml:space="preserve"> and</w:t>
-      </w:r>
-      <w:r>
-        <w:rPr>
-          <w:rFonts w:ascii="Times New Roman" w:hAnsi="Times New Roman" w:cs="Times New Roman"/>
-        </w:rPr>
-        <w:t xml:space="preserve"> 16. When the threads number</w:t>
-      </w:r>
-      <w:r>
-        <w:rPr>
-          <w:rFonts w:ascii="Times New Roman" w:hAnsi="Times New Roman" w:cs="Times New Roman"/>
-        </w:rPr>
-        <w:t xml:space="preserve"> are increasing for parallel for version</w:t>
-      </w:r>
-      <w:r>
-        <w:rPr>
-          <w:rFonts w:ascii="Times New Roman" w:hAnsi="Times New Roman" w:cs="Times New Roman"/>
-        </w:rPr>
-        <w:t>s</w:t>
-      </w:r>
-      <w:r>
-        <w:rPr>
-          <w:rFonts w:ascii="Times New Roman" w:hAnsi="Times New Roman" w:cs="Times New Roman"/>
-        </w:rPr>
-        <w:t xml:space="preserve"> of code, the spee</w:t>
-      </w:r>
-      <w:r>
-        <w:rPr>
-          <w:rFonts w:ascii="Times New Roman" w:hAnsi="Times New Roman" w:cs="Times New Roman"/>
-        </w:rPr>
-        <w:t>d</w:t>
-      </w:r>
-      <w:r>
-        <w:rPr>
-          <w:rFonts w:ascii="Times New Roman" w:hAnsi="Times New Roman" w:cs="Times New Roman"/>
-        </w:rPr>
-        <w:t>up value is also increasing, which means the parallelization is working.</w:t>
-      </w:r>
-    </w:p>
-    <w:p>
-      <w:pPr>
-        <w:jc w:val="both"/>
-        <w:rPr>
-          <w:rFonts w:ascii="Times New Roman" w:hAnsi="Times New Roman" w:cs="Times New Roman"/>
-        </w:rPr>
-      </w:pPr>
-      <w:r>
-        <w:rPr>
-          <w:rFonts w:ascii="Times New Roman" w:hAnsi="Times New Roman" w:cs="Times New Roman"/>
-        </w:rPr>
-        <w:t xml:space="preserve">Similarly, </w:t>
-      </w:r>
-      <w:r>
-        <w:rPr>
-          <w:rFonts w:ascii="Times New Roman" w:hAnsi="Times New Roman" w:cs="Times New Roman"/>
-        </w:rPr>
-        <w:t>F</w:t>
-      </w:r>
-      <w:r>
-        <w:rPr>
-          <w:rFonts w:ascii="Times New Roman" w:hAnsi="Times New Roman" w:cs="Times New Roman"/>
-        </w:rPr>
-        <w:t>rom</w:t>
-      </w:r>
-      <w:r>
-        <w:rPr>
-          <w:rFonts w:ascii="Times New Roman" w:hAnsi="Times New Roman" w:cs="Times New Roman"/>
-        </w:rPr>
-        <w:t xml:space="preserve"> Convolution part</w:t>
-      </w:r>
-      <w:r>
-        <w:rPr>
-          <w:rFonts w:ascii="Times New Roman" w:hAnsi="Times New Roman" w:cs="Times New Roman"/>
-        </w:rPr>
-        <w:t xml:space="preserve"> </w:t>
-      </w:r>
-      <w:r>
-        <w:rPr>
-          <w:rFonts w:ascii="Times New Roman" w:hAnsi="Times New Roman" w:cs="Times New Roman"/>
-        </w:rPr>
-        <w:t xml:space="preserve">in </w:t>
-      </w:r>
-      <w:r>
-        <w:rPr>
-          <w:rFonts w:ascii="Times New Roman" w:hAnsi="Times New Roman" w:cs="Times New Roman"/>
-        </w:rPr>
-        <w:t xml:space="preserve">Fig-2 we </w:t>
-      </w:r>
-      <w:r>
-        <w:rPr>
-          <w:rFonts w:ascii="Times New Roman" w:hAnsi="Times New Roman" w:cs="Times New Roman"/>
-        </w:rPr>
-        <w:t xml:space="preserve">also </w:t>
-      </w:r>
-      <w:r>
-        <w:rPr>
-          <w:rFonts w:ascii="Times New Roman" w:hAnsi="Times New Roman" w:cs="Times New Roman"/>
-        </w:rPr>
-        <w:t>can see that</w:t>
-      </w:r>
-      <w:r>
-        <w:rPr>
-          <w:rFonts w:ascii="Times New Roman" w:hAnsi="Times New Roman" w:cs="Times New Roman"/>
-        </w:rPr>
-        <w:t xml:space="preserve"> when the threads number are increasing the speedup value of </w:t>
-      </w:r>
-      <w:r>
-        <w:rPr>
-          <w:rFonts w:ascii="Times New Roman" w:hAnsi="Times New Roman" w:cs="Times New Roman"/>
-        </w:rPr>
-        <w:t>all</w:t>
-      </w:r>
-      <w:r>
-        <w:rPr>
-          <w:rFonts w:ascii="Times New Roman" w:hAnsi="Times New Roman" w:cs="Times New Roman"/>
-        </w:rPr>
-        <w:t xml:space="preserve"> version</w:t>
-      </w:r>
-      <w:r>
-        <w:rPr>
-          <w:rFonts w:ascii="Times New Roman" w:hAnsi="Times New Roman" w:cs="Times New Roman"/>
-        </w:rPr>
-        <w:t>s</w:t>
-      </w:r>
-      <w:r>
-        <w:rPr>
-          <w:rFonts w:ascii="Times New Roman" w:hAnsi="Times New Roman" w:cs="Times New Roman"/>
-        </w:rPr>
-        <w:t xml:space="preserve"> </w:t>
-      </w:r>
-      <w:r>
-        <w:rPr>
-          <w:rFonts w:ascii="Times New Roman" w:hAnsi="Times New Roman" w:cs="Times New Roman"/>
-        </w:rPr>
-        <w:t>also increasing.</w:t>
-      </w:r>
-      <w:r>
-        <w:rPr>
-          <w:rFonts w:ascii="Times New Roman" w:hAnsi="Times New Roman" w:cs="Times New Roman"/>
-        </w:rPr>
-        <w:t xml:space="preserve"> In this part </w:t>
-      </w:r>
-      <w:r>
-        <w:rPr>
-          <w:rFonts w:ascii="Times New Roman" w:hAnsi="Times New Roman" w:cs="Times New Roman"/>
-        </w:rPr>
-        <w:t>all the</w:t>
-      </w:r>
-      <w:r>
-        <w:rPr>
-          <w:rFonts w:ascii="Times New Roman" w:hAnsi="Times New Roman" w:cs="Times New Roman"/>
-        </w:rPr>
-        <w:t xml:space="preserve"> versions of code perform almost same</w:t>
-      </w:r>
-      <w:r>
-        <w:rPr>
-          <w:rFonts w:ascii="Times New Roman" w:hAnsi="Times New Roman" w:cs="Times New Roman"/>
-        </w:rPr>
-        <w:t>.</w:t>
-      </w:r>
-      <w:r>
-        <w:rPr>
-          <w:rFonts w:ascii="Times New Roman" w:hAnsi="Times New Roman" w:cs="Times New Roman"/>
-        </w:rPr>
-        <w:t xml:space="preserve"> There was small difference which is not visible in the curve.</w:t>
+        <w:lastRenderedPageBreak/>
+        <w:t>e.</w:t>
       </w:r>
     </w:p>
     <w:p>
@@ -3412,7 +2852,6 @@
         <w:rPr>
           <w:rFonts w:ascii="Times New Roman" w:hAnsi="Times New Roman" w:cs="Times New Roman"/>
         </w:rPr>
-        <w:lastRenderedPageBreak/>
         <w:t>For parallel for version:</w:t>
       </w:r>
     </w:p>
@@ -3431,6 +2870,7 @@
           <w:noProof/>
           <w:u w:val="single"/>
         </w:rPr>
+        <w:lastRenderedPageBreak/>
         <mc:AlternateContent>
           <mc:Choice Requires="wps">
             <w:drawing>
@@ -5346,90 +4786,96 @@
           <w:rFonts w:ascii="Times New Roman" w:hAnsi="Times New Roman" w:cs="Times New Roman"/>
           <w:u w:val="single"/>
         </w:rPr>
+        <w:t>Interesting findings</w:t>
+      </w:r>
+      <w:r>
+        <w:rPr>
+          <w:rFonts w:ascii="Times New Roman" w:hAnsi="Times New Roman" w:cs="Times New Roman"/>
+        </w:rPr>
+        <w:t>:</w:t>
+      </w:r>
+      <w:r>
+        <w:rPr>
+          <w:rFonts w:ascii="Times New Roman" w:hAnsi="Times New Roman" w:cs="Times New Roman"/>
+        </w:rPr>
+        <w:t xml:space="preserve"> There are some interesting things I found during parallelization. In first try when I used </w:t>
+      </w:r>
+      <w:r>
+        <w:rPr>
+          <w:rFonts w:ascii="Times New Roman" w:hAnsi="Times New Roman" w:cs="Times New Roman"/>
+        </w:rPr>
+        <w:t>‘#</w:t>
+      </w:r>
+      <w:proofErr w:type="spellStart"/>
+      <w:r>
+        <w:rPr>
+          <w:rFonts w:ascii="Times New Roman" w:hAnsi="Times New Roman" w:cs="Times New Roman"/>
+        </w:rPr>
+        <w:t>omp</w:t>
+      </w:r>
+      <w:proofErr w:type="spellEnd"/>
+      <w:r>
+        <w:rPr>
+          <w:rFonts w:ascii="Times New Roman" w:hAnsi="Times New Roman" w:cs="Times New Roman"/>
+        </w:rPr>
+        <w:t xml:space="preserve"> task</w:t>
+      </w:r>
+      <w:r>
+        <w:rPr>
+          <w:rFonts w:ascii="Times New Roman" w:hAnsi="Times New Roman" w:cs="Times New Roman"/>
+        </w:rPr>
+        <w:t>’</w:t>
+      </w:r>
+      <w:r>
+        <w:rPr>
+          <w:rFonts w:ascii="Times New Roman" w:hAnsi="Times New Roman" w:cs="Times New Roman"/>
+        </w:rPr>
+        <w:t xml:space="preserve"> inside </w:t>
+      </w:r>
+      <w:r>
+        <w:rPr>
+          <w:rFonts w:ascii="Times New Roman" w:hAnsi="Times New Roman" w:cs="Times New Roman"/>
+        </w:rPr>
+        <w:t>‘</w:t>
+      </w:r>
+      <w:r>
+        <w:rPr>
+          <w:rFonts w:ascii="Times New Roman" w:hAnsi="Times New Roman" w:cs="Times New Roman"/>
+        </w:rPr>
+        <w:t xml:space="preserve">#pragma </w:t>
+      </w:r>
+      <w:proofErr w:type="spellStart"/>
+      <w:r>
+        <w:rPr>
+          <w:rFonts w:ascii="Times New Roman" w:hAnsi="Times New Roman" w:cs="Times New Roman"/>
+        </w:rPr>
+        <w:t>omp</w:t>
+      </w:r>
+      <w:proofErr w:type="spellEnd"/>
+      <w:r>
+        <w:rPr>
+          <w:rFonts w:ascii="Times New Roman" w:hAnsi="Times New Roman" w:cs="Times New Roman"/>
+        </w:rPr>
+        <w:t xml:space="preserve"> parallel</w:t>
+      </w:r>
+      <w:r>
+        <w:rPr>
+          <w:rFonts w:ascii="Times New Roman" w:hAnsi="Times New Roman" w:cs="Times New Roman"/>
+        </w:rPr>
+        <w:t>’</w:t>
+      </w:r>
+      <w:r>
+        <w:rPr>
+          <w:rFonts w:ascii="Times New Roman" w:hAnsi="Times New Roman" w:cs="Times New Roman"/>
+        </w:rPr>
+        <w:t xml:space="preserve"> the code was superfast but that time I </w:t>
+      </w:r>
+      <w:r>
+        <w:rPr>
+          <w:rFonts w:ascii="Times New Roman" w:hAnsi="Times New Roman" w:cs="Times New Roman"/>
+        </w:rPr>
         <w:lastRenderedPageBreak/>
-        <w:t>Interesting findings</w:t>
-      </w:r>
-      <w:r>
-        <w:rPr>
-          <w:rFonts w:ascii="Times New Roman" w:hAnsi="Times New Roman" w:cs="Times New Roman"/>
-        </w:rPr>
-        <w:t>:</w:t>
-      </w:r>
-      <w:r>
-        <w:rPr>
-          <w:rFonts w:ascii="Times New Roman" w:hAnsi="Times New Roman" w:cs="Times New Roman"/>
-        </w:rPr>
-        <w:t xml:space="preserve"> There are some interesting things I found during parallelization. In first try when I used </w:t>
-      </w:r>
-      <w:r>
-        <w:rPr>
-          <w:rFonts w:ascii="Times New Roman" w:hAnsi="Times New Roman" w:cs="Times New Roman"/>
-        </w:rPr>
-        <w:t>‘#</w:t>
-      </w:r>
-      <w:proofErr w:type="spellStart"/>
-      <w:r>
-        <w:rPr>
-          <w:rFonts w:ascii="Times New Roman" w:hAnsi="Times New Roman" w:cs="Times New Roman"/>
-        </w:rPr>
-        <w:t>omp</w:t>
-      </w:r>
-      <w:proofErr w:type="spellEnd"/>
-      <w:r>
-        <w:rPr>
-          <w:rFonts w:ascii="Times New Roman" w:hAnsi="Times New Roman" w:cs="Times New Roman"/>
-        </w:rPr>
-        <w:t xml:space="preserve"> task</w:t>
-      </w:r>
-      <w:r>
-        <w:rPr>
-          <w:rFonts w:ascii="Times New Roman" w:hAnsi="Times New Roman" w:cs="Times New Roman"/>
-        </w:rPr>
-        <w:t>’</w:t>
-      </w:r>
-      <w:r>
-        <w:rPr>
-          <w:rFonts w:ascii="Times New Roman" w:hAnsi="Times New Roman" w:cs="Times New Roman"/>
-        </w:rPr>
-        <w:t xml:space="preserve"> inside </w:t>
-      </w:r>
-      <w:r>
-        <w:rPr>
-          <w:rFonts w:ascii="Times New Roman" w:hAnsi="Times New Roman" w:cs="Times New Roman"/>
-        </w:rPr>
-        <w:t>‘</w:t>
-      </w:r>
-      <w:r>
-        <w:rPr>
-          <w:rFonts w:ascii="Times New Roman" w:hAnsi="Times New Roman" w:cs="Times New Roman"/>
-        </w:rPr>
-        <w:t xml:space="preserve">#pragma </w:t>
-      </w:r>
-      <w:proofErr w:type="spellStart"/>
-      <w:r>
-        <w:rPr>
-          <w:rFonts w:ascii="Times New Roman" w:hAnsi="Times New Roman" w:cs="Times New Roman"/>
-        </w:rPr>
-        <w:t>omp</w:t>
-      </w:r>
-      <w:proofErr w:type="spellEnd"/>
-      <w:r>
-        <w:rPr>
-          <w:rFonts w:ascii="Times New Roman" w:hAnsi="Times New Roman" w:cs="Times New Roman"/>
-        </w:rPr>
-        <w:t xml:space="preserve"> parallel</w:t>
-      </w:r>
-      <w:r>
-        <w:rPr>
-          <w:rFonts w:ascii="Times New Roman" w:hAnsi="Times New Roman" w:cs="Times New Roman"/>
-        </w:rPr>
-        <w:t>’</w:t>
-      </w:r>
-      <w:r>
-        <w:rPr>
-          <w:rFonts w:ascii="Times New Roman" w:hAnsi="Times New Roman" w:cs="Times New Roman"/>
-        </w:rPr>
-        <w:t xml:space="preserve"> the code was superfast but that time I realize that the output of total pixel count is incorrect. After that I try to find the reason behind it. After </w:t>
+        <w:t xml:space="preserve">realize that the output of total pixel count is incorrect. After that I try to find the reason behind it. After </w:t>
       </w:r>
       <w:proofErr w:type="gramStart"/>
       <w:r>

</xml_diff>